<commit_message>
Replace GNU license with MIT license
</commit_message>
<xml_diff>
--- a/G_Revive_readMe.docx
+++ b/G_Revive_readMe.docx
@@ -7192,8 +7192,6 @@
           <w:t>Grimes’ Simple Revive Script Thread</w:t>
         </w:r>
       </w:hyperlink>
-      <w:bookmarkStart w:id="6" w:name="_GoBack"/>
-      <w:bookmarkEnd w:id="6"/>
     </w:p>
     <w:p>
       <w:pPr>
@@ -7269,149 +7267,132 @@
           <w:sz w:val="24"/>
           <w:szCs w:val="24"/>
         </w:rPr>
-        <w:t>Copyright © 20</w:t>
-      </w:r>
-      <w:r>
-        <w:rPr>
-          <w:rFonts w:ascii="Times New Roman" w:hAnsi="Times New Roman" w:cs="Times New Roman"/>
-          <w:sz w:val="24"/>
-          <w:szCs w:val="24"/>
-        </w:rPr>
-        <w:t>13-2014</w:t>
-      </w:r>
-      <w:r>
-        <w:rPr>
-          <w:rFonts w:ascii="Times New Roman" w:hAnsi="Times New Roman" w:cs="Times New Roman"/>
-          <w:sz w:val="24"/>
-          <w:szCs w:val="24"/>
-        </w:rPr>
-        <w:t xml:space="preserve"> </w:t>
-      </w:r>
-      <w:r>
-        <w:rPr>
-          <w:rFonts w:ascii="Times New Roman" w:hAnsi="Times New Roman" w:cs="Times New Roman"/>
-          <w:sz w:val="24"/>
-          <w:szCs w:val="24"/>
-        </w:rPr>
-        <w:t xml:space="preserve">Kent Grimes under the </w:t>
-      </w:r>
-      <w:hyperlink r:id="rId13" w:history="1">
-        <w:r>
-          <w:rPr>
-            <w:rStyle w:val="Hyperlink"/>
-            <w:rFonts w:ascii="Times New Roman" w:hAnsi="Times New Roman" w:cs="Times New Roman"/>
-            <w:sz w:val="24"/>
-            <w:szCs w:val="24"/>
-          </w:rPr>
-          <w:t>GNU General Public License (Version 3, 29 June 2007)</w:t>
-        </w:r>
-      </w:hyperlink>
-      <w:r>
-        <w:rPr>
-          <w:rFonts w:ascii="Times New Roman" w:hAnsi="Times New Roman" w:cs="Times New Roman"/>
-          <w:sz w:val="24"/>
-          <w:szCs w:val="24"/>
-        </w:rPr>
-        <w:t xml:space="preserve"> </w:t>
-      </w:r>
-    </w:p>
-    <w:p>
-      <w:pPr>
-        <w:spacing w:after="0" w:line="240" w:lineRule="auto"/>
-        <w:rPr>
-          <w:rFonts w:ascii="Times New Roman" w:hAnsi="Times New Roman" w:cs="Times New Roman"/>
-          <w:sz w:val="24"/>
-          <w:szCs w:val="24"/>
-        </w:rPr>
-      </w:pPr>
-      <w:r>
-        <w:rPr>
-          <w:rFonts w:ascii="Times New Roman" w:hAnsi="Times New Roman" w:cs="Times New Roman"/>
-          <w:sz w:val="24"/>
-          <w:szCs w:val="24"/>
-        </w:rPr>
-        <w:t>Exception Provided by Editor:</w:t>
-      </w:r>
-    </w:p>
-    <w:p>
-      <w:pPr>
-        <w:pStyle w:val="ListParagraph"/>
-        <w:numPr>
-          <w:ilvl w:val="0"/>
-          <w:numId w:val="8"/>
-        </w:numPr>
-        <w:spacing w:after="0" w:line="240" w:lineRule="auto"/>
-        <w:rPr>
-          <w:rFonts w:ascii="Times New Roman" w:hAnsi="Times New Roman" w:cs="Times New Roman"/>
-          <w:sz w:val="24"/>
-          <w:szCs w:val="24"/>
-        </w:rPr>
-      </w:pPr>
-      <w:r>
-        <w:rPr>
-          <w:rFonts w:ascii="Times New Roman" w:hAnsi="Times New Roman" w:cs="Times New Roman"/>
-          <w:sz w:val="24"/>
-          <w:szCs w:val="24"/>
-        </w:rPr>
-        <w:t>Editin</w:t>
-      </w:r>
-      <w:r>
-        <w:rPr>
-          <w:rFonts w:ascii="Times New Roman" w:hAnsi="Times New Roman" w:cs="Times New Roman"/>
-          <w:sz w:val="24"/>
-          <w:szCs w:val="24"/>
-        </w:rPr>
-        <w:t>g of this script is consented so</w:t>
-      </w:r>
-      <w:r>
-        <w:rPr>
-          <w:rFonts w:ascii="Times New Roman" w:hAnsi="Times New Roman" w:cs="Times New Roman"/>
-          <w:sz w:val="24"/>
-          <w:szCs w:val="24"/>
-        </w:rPr>
-        <w:t xml:space="preserve"> long as the edited version is not distributed without specific consent to the distribution.</w:t>
-      </w:r>
-    </w:p>
-    <w:p>
-      <w:pPr>
-        <w:pStyle w:val="ListParagraph"/>
-        <w:numPr>
-          <w:ilvl w:val="0"/>
-          <w:numId w:val="8"/>
-        </w:numPr>
-        <w:spacing w:after="0" w:line="240" w:lineRule="auto"/>
-        <w:rPr>
-          <w:rFonts w:ascii="Times New Roman" w:hAnsi="Times New Roman" w:cs="Times New Roman"/>
-          <w:sz w:val="24"/>
-          <w:szCs w:val="24"/>
-        </w:rPr>
-      </w:pPr>
-      <w:r>
-        <w:rPr>
-          <w:rFonts w:ascii="Times New Roman" w:hAnsi="Times New Roman" w:cs="Times New Roman"/>
-          <w:sz w:val="24"/>
-          <w:szCs w:val="24"/>
-        </w:rPr>
-        <w:t>Contact editor via provided methods in order to obtain consent</w:t>
-      </w:r>
-      <w:r>
-        <w:rPr>
-          <w:rFonts w:ascii="Times New Roman" w:hAnsi="Times New Roman" w:cs="Times New Roman"/>
-          <w:sz w:val="24"/>
-          <w:szCs w:val="24"/>
-        </w:rPr>
-        <w:t xml:space="preserve"> as specified.</w:t>
-      </w:r>
-    </w:p>
-    <w:p>
-      <w:pPr>
-        <w:spacing w:after="0" w:line="240" w:lineRule="auto"/>
-        <w:rPr>
-          <w:rFonts w:ascii="Times New Roman" w:hAnsi="Times New Roman" w:cs="Times New Roman"/>
-          <w:sz w:val="24"/>
-          <w:szCs w:val="24"/>
-        </w:rPr>
-      </w:pPr>
+        <w:t>MIT License</w:t>
+      </w:r>
+    </w:p>
+    <w:p>
+      <w:pPr>
+        <w:spacing w:after="0" w:line="240" w:lineRule="auto"/>
+        <w:rPr>
+          <w:rFonts w:ascii="Times New Roman" w:hAnsi="Times New Roman" w:cs="Times New Roman"/>
+          <w:sz w:val="24"/>
+          <w:szCs w:val="24"/>
+        </w:rPr>
+      </w:pPr>
+    </w:p>
+    <w:p>
+      <w:pPr>
+        <w:spacing w:after="0" w:line="240" w:lineRule="auto"/>
+        <w:rPr>
+          <w:rFonts w:ascii="Times New Roman" w:hAnsi="Times New Roman" w:cs="Times New Roman"/>
+          <w:sz w:val="24"/>
+          <w:szCs w:val="24"/>
+        </w:rPr>
+      </w:pPr>
+      <w:r>
+        <w:rPr>
+          <w:rFonts w:ascii="Times New Roman" w:hAnsi="Times New Roman" w:cs="Times New Roman"/>
+          <w:sz w:val="24"/>
+          <w:szCs w:val="24"/>
+        </w:rPr>
+        <w:t>Copyright (c) 2013-2014 Kent "KC" Grimes. All Rights Reserved.</w:t>
+      </w:r>
+    </w:p>
+    <w:p>
+      <w:pPr>
+        <w:spacing w:after="0" w:line="240" w:lineRule="auto"/>
+        <w:rPr>
+          <w:rFonts w:ascii="Times New Roman" w:hAnsi="Times New Roman" w:cs="Times New Roman"/>
+          <w:sz w:val="24"/>
+          <w:szCs w:val="24"/>
+        </w:rPr>
+      </w:pPr>
+    </w:p>
+    <w:p>
+      <w:pPr>
+        <w:spacing w:after="0" w:line="240" w:lineRule="auto"/>
+        <w:rPr>
+          <w:rFonts w:ascii="Times New Roman" w:hAnsi="Times New Roman" w:cs="Times New Roman"/>
+          <w:sz w:val="24"/>
+          <w:szCs w:val="24"/>
+        </w:rPr>
+      </w:pPr>
+      <w:r>
+        <w:rPr>
+          <w:rFonts w:ascii="Times New Roman" w:hAnsi="Times New Roman" w:cs="Times New Roman"/>
+          <w:sz w:val="24"/>
+          <w:szCs w:val="24"/>
+        </w:rPr>
+        <w:t>Permission is hereby granted, free of charge, to any person obtaining a copy of this software and associated documentation files (the "Software"), to deal in the Software without restriction, including without limitation the rights to use, copy, modify, merge, publish, distribute, sublicense, and/or sell copies of the Software, and to permit persons to whom the Software is furnished to do so, subject to the following conditions:</w:t>
+      </w:r>
+    </w:p>
+    <w:p>
+      <w:pPr>
+        <w:spacing w:after="0" w:line="240" w:lineRule="auto"/>
+        <w:rPr>
+          <w:rFonts w:ascii="Times New Roman" w:hAnsi="Times New Roman" w:cs="Times New Roman"/>
+          <w:sz w:val="24"/>
+          <w:szCs w:val="24"/>
+        </w:rPr>
+      </w:pPr>
+    </w:p>
+    <w:p>
+      <w:pPr>
+        <w:spacing w:after="0" w:line="240" w:lineRule="auto"/>
+        <w:rPr>
+          <w:rFonts w:ascii="Times New Roman" w:hAnsi="Times New Roman" w:cs="Times New Roman"/>
+          <w:sz w:val="24"/>
+          <w:szCs w:val="24"/>
+        </w:rPr>
+      </w:pPr>
+      <w:r>
+        <w:rPr>
+          <w:rFonts w:ascii="Times New Roman" w:hAnsi="Times New Roman" w:cs="Times New Roman"/>
+          <w:sz w:val="24"/>
+          <w:szCs w:val="24"/>
+        </w:rPr>
+        <w:t>The above copyright notice and this permission notice shall be included in all copies or substantial portions of the Software.</w:t>
+      </w:r>
+    </w:p>
+    <w:p>
+      <w:pPr>
+        <w:spacing w:after="0" w:line="240" w:lineRule="auto"/>
+        <w:rPr>
+          <w:rFonts w:ascii="Times New Roman" w:hAnsi="Times New Roman" w:cs="Times New Roman"/>
+          <w:sz w:val="24"/>
+          <w:szCs w:val="24"/>
+        </w:rPr>
+      </w:pPr>
+    </w:p>
+    <w:p>
+      <w:pPr>
+        <w:spacing w:after="0" w:line="240" w:lineRule="auto"/>
+        <w:rPr>
+          <w:rFonts w:ascii="Times New Roman" w:hAnsi="Times New Roman" w:cs="Times New Roman"/>
+          <w:sz w:val="24"/>
+          <w:szCs w:val="24"/>
+        </w:rPr>
+      </w:pPr>
+      <w:r>
+        <w:rPr>
+          <w:rFonts w:ascii="Times New Roman" w:hAnsi="Times New Roman" w:cs="Times New Roman"/>
+          <w:sz w:val="24"/>
+          <w:szCs w:val="24"/>
+        </w:rPr>
+        <w:t>THE SOFTWARE IS PROVIDED "AS IS", WITHOUT WARRANTY OF ANY KIND, EXPRESS OR IMPLIED, INCLUDING BUT NOT LIMITED TO THE WARRANTIES OF MERCHANTABILITY, FITNESS FOR A PARTICULAR PURPOSE AND NONINFRINGEMENT. IN NO EVENT SHALL THE AUTHORS OR COPYRIGHT HOLDERS BE LIABLE FOR ANY CLAIM, DAMAGES OR OTHER LIABILITY, WHETHER IN AN ACTION OF CONTRACT, TORT OR OTHERWISE, ARISING FROM, OUT OF OR IN CONNECTION WITH THE SOFTWARE OR THE USE OR OTHER DEALINGS IN THE SOFTWARE.</w:t>
+      </w:r>
+    </w:p>
+    <w:p>
+      <w:pPr>
+        <w:spacing w:after="0" w:line="240" w:lineRule="auto"/>
+        <w:rPr>
+          <w:rFonts w:ascii="Times New Roman" w:hAnsi="Times New Roman" w:cs="Times New Roman"/>
+          <w:sz w:val="24"/>
+          <w:szCs w:val="24"/>
+        </w:rPr>
+      </w:pPr>
+      <w:bookmarkStart w:id="6" w:name="_GoBack"/>
+      <w:bookmarkEnd w:id="6"/>
     </w:p>
     <w:p>
       <w:pPr>
@@ -7465,7 +7446,7 @@
           <w:szCs w:val="24"/>
         </w:rPr>
       </w:pPr>
-      <w:hyperlink r:id="rId14" w:history="1">
+      <w:hyperlink r:id="rId13" w:history="1">
         <w:r>
           <w:rPr>
             <w:rStyle w:val="Hyperlink"/>
@@ -7505,6 +7486,7 @@
           <w:sz w:val="24"/>
           <w:szCs w:val="24"/>
         </w:rPr>
+        <w:lastRenderedPageBreak/>
         <w:t>BIS Forum Users – For providing an active location for anyone to receive assistance and education about ArmA.</w:t>
       </w:r>
     </w:p>
@@ -7553,7 +7535,7 @@
           <w:szCs w:val="24"/>
         </w:rPr>
       </w:pPr>
-      <w:hyperlink r:id="rId15" w:history="1">
+      <w:hyperlink r:id="rId14" w:history="1">
         <w:r>
           <w:rPr>
             <w:rStyle w:val="Hyperlink"/>
@@ -7721,7 +7703,7 @@
 
 <file path=word/numbering.xml><?xml version="1.0" encoding="utf-8"?>
 <w:numbering xmlns:wpc="http://schemas.microsoft.com/office/word/2010/wordprocessingCanvas" xmlns:mc="http://schemas.openxmlformats.org/markup-compatibility/2006" xmlns:o="urn:schemas-microsoft-com:office:office" xmlns:r="http://schemas.openxmlformats.org/officeDocument/2006/relationships" xmlns:m="http://schemas.openxmlformats.org/officeDocument/2006/math" xmlns:v="urn:schemas-microsoft-com:vml" xmlns:wp14="http://schemas.microsoft.com/office/word/2010/wordprocessingDrawing" xmlns:wp="http://schemas.openxmlformats.org/drawingml/2006/wordprocessingDrawing" xmlns:w10="urn:schemas-microsoft-com:office:word" xmlns:w="http://schemas.openxmlformats.org/wordprocessingml/2006/main" xmlns:w14="http://schemas.microsoft.com/office/word/2010/wordml" xmlns:w15="http://schemas.microsoft.com/office/word/2012/wordml" xmlns:wpg="http://schemas.microsoft.com/office/word/2010/wordprocessingGroup" xmlns:wpi="http://schemas.microsoft.com/office/word/2010/wordprocessingInk" xmlns:wne="http://schemas.microsoft.com/office/word/2006/wordml" xmlns:wps="http://schemas.microsoft.com/office/word/2010/wordprocessingShape" mc:Ignorable="w14 w15 wp14">
-  <w:abstractNum w:abstractNumId="0">
+  <w:abstractNum w:abstractNumId="0" w15:restartNumberingAfterBreak="0">
     <w:nsid w:val="0BA61BD3"/>
     <w:multiLevelType w:val="hybridMultilevel"/>
     <w:tmpl w:val="4888E94E"/>
@@ -7834,7 +7816,7 @@
       </w:rPr>
     </w:lvl>
   </w:abstractNum>
-  <w:abstractNum w:abstractNumId="1">
+  <w:abstractNum w:abstractNumId="1" w15:restartNumberingAfterBreak="0">
     <w:nsid w:val="1CE951F9"/>
     <w:multiLevelType w:val="hybridMultilevel"/>
     <w:tmpl w:val="2D6614CC"/>
@@ -7920,7 +7902,7 @@
       </w:pPr>
     </w:lvl>
   </w:abstractNum>
-  <w:abstractNum w:abstractNumId="2">
+  <w:abstractNum w:abstractNumId="2" w15:restartNumberingAfterBreak="0">
     <w:nsid w:val="29782B44"/>
     <w:multiLevelType w:val="hybridMultilevel"/>
     <w:tmpl w:val="E6C83A6C"/>
@@ -8009,7 +7991,7 @@
       </w:pPr>
     </w:lvl>
   </w:abstractNum>
-  <w:abstractNum w:abstractNumId="3">
+  <w:abstractNum w:abstractNumId="3" w15:restartNumberingAfterBreak="0">
     <w:nsid w:val="2C266198"/>
     <w:multiLevelType w:val="hybridMultilevel"/>
     <w:tmpl w:val="5DC0E6EA"/>
@@ -8122,7 +8104,7 @@
       </w:rPr>
     </w:lvl>
   </w:abstractNum>
-  <w:abstractNum w:abstractNumId="4">
+  <w:abstractNum w:abstractNumId="4" w15:restartNumberingAfterBreak="0">
     <w:nsid w:val="5EF075A1"/>
     <w:multiLevelType w:val="hybridMultilevel"/>
     <w:tmpl w:val="D29E958A"/>
@@ -8235,7 +8217,7 @@
       </w:rPr>
     </w:lvl>
   </w:abstractNum>
-  <w:abstractNum w:abstractNumId="5">
+  <w:abstractNum w:abstractNumId="5" w15:restartNumberingAfterBreak="0">
     <w:nsid w:val="62616DA1"/>
     <w:multiLevelType w:val="hybridMultilevel"/>
     <w:tmpl w:val="F9E445C0"/>
@@ -8348,7 +8330,7 @@
       </w:rPr>
     </w:lvl>
   </w:abstractNum>
-  <w:abstractNum w:abstractNumId="6">
+  <w:abstractNum w:abstractNumId="6" w15:restartNumberingAfterBreak="0">
     <w:nsid w:val="6A2E4734"/>
     <w:multiLevelType w:val="hybridMultilevel"/>
     <w:tmpl w:val="B8ECD62A"/>
@@ -8461,7 +8443,7 @@
       </w:rPr>
     </w:lvl>
   </w:abstractNum>
-  <w:abstractNum w:abstractNumId="7">
+  <w:abstractNum w:abstractNumId="7" w15:restartNumberingAfterBreak="0">
     <w:nsid w:val="6DB03E58"/>
     <w:multiLevelType w:val="hybridMultilevel"/>
     <w:tmpl w:val="09E0543A"/>
@@ -8574,7 +8556,7 @@
       </w:rPr>
     </w:lvl>
   </w:abstractNum>
-  <w:abstractNum w:abstractNumId="8">
+  <w:abstractNum w:abstractNumId="8" w15:restartNumberingAfterBreak="0">
     <w:nsid w:val="7CF051B1"/>
     <w:multiLevelType w:val="hybridMultilevel"/>
     <w:tmpl w:val="8FB8FC70"/>
@@ -9573,7 +9555,7 @@
 </file>
 
 <file path=customXml/itemProps1.xml><?xml version="1.0" encoding="utf-8"?>
-<ds:datastoreItem xmlns:ds="http://schemas.openxmlformats.org/officeDocument/2006/customXml" ds:itemID="{59499020-52E9-4871-8B8E-08AF07B6ACCF}">
+<ds:datastoreItem xmlns:ds="http://schemas.openxmlformats.org/officeDocument/2006/customXml" ds:itemID="{C1A4D3E8-6588-41A8-A1FD-6A9B37F33489}">
   <ds:schemaRefs>
     <ds:schemaRef ds:uri="http://schemas.openxmlformats.org/officeDocument/2006/bibliography"/>
   </ds:schemaRefs>

</xml_diff>

<commit_message>
Prepare for V0.7 Fix bug where Player killed in vehicle can still drive, gun, exit, etc Fix bug where Revive system is disrupted when heli explodes Fix bug where revive system is not working with IND Fix bug in the FAK requirement that causes an issue forcing revive abort Fix bug where unit tag height is set to specific height over land Fix bug where FAK/medikit check does not return if too low, does not always respect Medikit Add option to limit "downs" per life Add option to allow Deploy/Undeploy of MRV when in motion if the Moveable Mobile feature is enabled Add option to lock enemy MRV Add information to Revive Dialog Add param option to eject unit if killed while in a vehicle Add Independents side to example mission Add names to credits Update all associated documentation in .docx readme Update all associated documentation in README.md
</commit_message>
<xml_diff>
--- a/G_Revive_readMe.docx
+++ b/G_Revive_readMe.docx
@@ -76,7 +76,7 @@
           <w:sz w:val="24"/>
           <w:szCs w:val="24"/>
         </w:rPr>
-        <w:t xml:space="preserve"> v0.6</w:t>
+        <w:t xml:space="preserve"> v0.7</w:t>
       </w:r>
     </w:p>
     <w:p>
@@ -103,15 +103,15 @@
           <w:sz w:val="24"/>
           <w:szCs w:val="24"/>
         </w:rPr>
-        <w:t xml:space="preserve"> 05/</w:t>
-      </w:r>
-      <w:r>
-        <w:rPr>
-          <w:rFonts w:ascii="Times New Roman" w:hAnsi="Times New Roman" w:cs="Times New Roman"/>
-          <w:sz w:val="24"/>
-          <w:szCs w:val="24"/>
-        </w:rPr>
-        <w:t>26</w:t>
+        <w:t xml:space="preserve"> 0</w:t>
+      </w:r>
+      <w:r>
+        <w:rPr>
+          <w:rFonts w:ascii="Times New Roman" w:hAnsi="Times New Roman" w:cs="Times New Roman"/>
+          <w:sz w:val="24"/>
+          <w:szCs w:val="24"/>
+        </w:rPr>
+        <w:t>6/03</w:t>
       </w:r>
       <w:r>
         <w:rPr>
@@ -146,7 +146,7 @@
           <w:sz w:val="24"/>
           <w:szCs w:val="24"/>
         </w:rPr>
-        <w:t>: v1.18</w:t>
+        <w:t>: v1.20</w:t>
       </w:r>
     </w:p>
     <w:p>
@@ -219,17 +219,7 @@
           <w:sz w:val="24"/>
           <w:szCs w:val="24"/>
         </w:rPr>
-        <w:t xml:space="preserve"> Revive System, all features, in additi</w:t>
-      </w:r>
-      <w:bookmarkStart w:id="0" w:name="_GoBack"/>
-      <w:bookmarkEnd w:id="0"/>
-      <w:r>
-        <w:rPr>
-          <w:rFonts w:ascii="Times New Roman" w:hAnsi="Times New Roman" w:cs="Times New Roman"/>
-          <w:sz w:val="24"/>
-          <w:szCs w:val="24"/>
-        </w:rPr>
-        <w:t>on to already having default values set, are categorized and organized by relevancy in a simple way that allows editors to control their mission and adapt this script to their mission.</w:t>
+        <w:t xml:space="preserve"> Revive System, all features, in addition to already having default values set, are categorized and organized by relevancy in a simple way that allows editors to control their mission and adapt this script to their mission.</w:t>
       </w:r>
       <w:r>
         <w:rPr>
@@ -559,7 +549,15 @@
           <w:sz w:val="24"/>
           <w:szCs w:val="24"/>
         </w:rPr>
-        <w:t xml:space="preserve">Available Limitless Mobile Respawn Vehicle and </w:t>
+        <w:t>Available l</w:t>
+      </w:r>
+      <w:r>
+        <w:rPr>
+          <w:rFonts w:ascii="Times New Roman" w:hAnsi="Times New Roman" w:cs="Times New Roman"/>
+          <w:sz w:val="24"/>
+          <w:szCs w:val="24"/>
+        </w:rPr>
+        <w:t xml:space="preserve">imitless Mobile Respawn Vehicle and </w:t>
       </w:r>
       <w:r>
         <w:rPr>
@@ -800,7 +798,7 @@
             </w:rPr>
             <w:fldChar w:fldCharType="separate"/>
           </w:r>
-          <w:hyperlink w:anchor="_Toc388434223" w:history="1">
+          <w:hyperlink w:anchor="_Toc389325417" w:history="1">
             <w:r>
               <w:rPr>
                 <w:rStyle w:val="Hyperlink"/>
@@ -829,7 +827,7 @@
                 <w:noProof/>
                 <w:webHidden/>
               </w:rPr>
-              <w:instrText xml:space="preserve"> PAGEREF _Toc388434223 \h </w:instrText>
+              <w:instrText xml:space="preserve"> PAGEREF _Toc389325417 \h </w:instrText>
             </w:r>
             <w:r>
               <w:rPr>
@@ -868,7 +866,7 @@
               <w:noProof/>
             </w:rPr>
           </w:pPr>
-          <w:hyperlink w:anchor="_Toc388434224" w:history="1">
+          <w:hyperlink w:anchor="_Toc389325418" w:history="1">
             <w:r>
               <w:rPr>
                 <w:rStyle w:val="Hyperlink"/>
@@ -897,7 +895,7 @@
                 <w:noProof/>
                 <w:webHidden/>
               </w:rPr>
-              <w:instrText xml:space="preserve"> PAGEREF _Toc388434224 \h </w:instrText>
+              <w:instrText xml:space="preserve"> PAGEREF _Toc389325418 \h </w:instrText>
             </w:r>
             <w:r>
               <w:rPr>
@@ -936,7 +934,7 @@
               <w:noProof/>
             </w:rPr>
           </w:pPr>
-          <w:hyperlink w:anchor="_Toc388434225" w:history="1">
+          <w:hyperlink w:anchor="_Toc389325419" w:history="1">
             <w:r>
               <w:rPr>
                 <w:rStyle w:val="Hyperlink"/>
@@ -965,7 +963,7 @@
                 <w:noProof/>
                 <w:webHidden/>
               </w:rPr>
-              <w:instrText xml:space="preserve"> PAGEREF _Toc388434225 \h </w:instrText>
+              <w:instrText xml:space="preserve"> PAGEREF _Toc389325419 \h </w:instrText>
             </w:r>
             <w:r>
               <w:rPr>
@@ -1004,7 +1002,7 @@
               <w:noProof/>
             </w:rPr>
           </w:pPr>
-          <w:hyperlink w:anchor="_Toc388434226" w:history="1">
+          <w:hyperlink w:anchor="_Toc389325420" w:history="1">
             <w:r>
               <w:rPr>
                 <w:rStyle w:val="Hyperlink"/>
@@ -1033,7 +1031,7 @@
                 <w:noProof/>
                 <w:webHidden/>
               </w:rPr>
-              <w:instrText xml:space="preserve"> PAGEREF _Toc388434226 \h </w:instrText>
+              <w:instrText xml:space="preserve"> PAGEREF _Toc389325420 \h </w:instrText>
             </w:r>
             <w:r>
               <w:rPr>
@@ -1072,7 +1070,7 @@
               <w:noProof/>
             </w:rPr>
           </w:pPr>
-          <w:hyperlink w:anchor="_Toc388434227" w:history="1">
+          <w:hyperlink w:anchor="_Toc389325421" w:history="1">
             <w:r>
               <w:rPr>
                 <w:rStyle w:val="Hyperlink"/>
@@ -1101,7 +1099,7 @@
                 <w:noProof/>
                 <w:webHidden/>
               </w:rPr>
-              <w:instrText xml:space="preserve"> PAGEREF _Toc388434227 \h </w:instrText>
+              <w:instrText xml:space="preserve"> PAGEREF _Toc389325421 \h </w:instrText>
             </w:r>
             <w:r>
               <w:rPr>
@@ -1140,7 +1138,7 @@
               <w:noProof/>
             </w:rPr>
           </w:pPr>
-          <w:hyperlink w:anchor="_Toc388434228" w:history="1">
+          <w:hyperlink w:anchor="_Toc389325422" w:history="1">
             <w:r>
               <w:rPr>
                 <w:rStyle w:val="Hyperlink"/>
@@ -1169,7 +1167,7 @@
                 <w:noProof/>
                 <w:webHidden/>
               </w:rPr>
-              <w:instrText xml:space="preserve"> PAGEREF _Toc388434228 \h </w:instrText>
+              <w:instrText xml:space="preserve"> PAGEREF _Toc389325422 \h </w:instrText>
             </w:r>
             <w:r>
               <w:rPr>
@@ -1262,7 +1260,7 @@
           </w14:textOutline>
         </w:rPr>
       </w:pPr>
-      <w:bookmarkStart w:id="1" w:name="_Toc388434223"/>
+      <w:bookmarkStart w:id="0" w:name="_Toc389325417"/>
       <w:r>
         <w:rPr>
           <w:rFonts w:ascii="Times New Roman" w:hAnsi="Times New Roman" w:cs="Times New Roman"/>
@@ -1271,7 +1269,7 @@
         </w:rPr>
         <w:t>How It Works</w:t>
       </w:r>
-      <w:bookmarkEnd w:id="1"/>
+      <w:bookmarkEnd w:id="0"/>
     </w:p>
     <w:p>
       <w:pPr>
@@ -1556,7 +1554,7 @@
           </w14:textOutline>
         </w:rPr>
       </w:pPr>
-      <w:bookmarkStart w:id="2" w:name="_Toc388434224"/>
+      <w:bookmarkStart w:id="1" w:name="_Toc389325418"/>
       <w:r>
         <w:rPr>
           <w:rFonts w:ascii="Times New Roman" w:hAnsi="Times New Roman" w:cs="Times New Roman"/>
@@ -1565,7 +1563,7 @@
         </w:rPr>
         <w:t>Installation Guide</w:t>
       </w:r>
-      <w:bookmarkEnd w:id="2"/>
+      <w:bookmarkEnd w:id="1"/>
     </w:p>
     <w:p>
       <w:pPr>
@@ -2600,7 +2598,7 @@
           <w:color w:val="auto"/>
         </w:rPr>
       </w:pPr>
-      <w:bookmarkStart w:id="3" w:name="_Toc388434225"/>
+      <w:bookmarkStart w:id="2" w:name="_Toc389325419"/>
       <w:r>
         <w:rPr>
           <w:rFonts w:ascii="Times New Roman" w:hAnsi="Times New Roman" w:cs="Times New Roman"/>
@@ -2609,7 +2607,7 @@
         </w:rPr>
         <w:t>Configuration of Parameters (G_Revive_init.sqf)</w:t>
       </w:r>
-      <w:bookmarkEnd w:id="3"/>
+      <w:bookmarkEnd w:id="2"/>
     </w:p>
     <w:p>
       <w:pPr>
@@ -3278,6 +3276,145 @@
           <w:sz w:val="24"/>
           <w:szCs w:val="24"/>
         </w:rPr>
+        <w:t>G_Revive_DownsPerLife</w:t>
+      </w:r>
+      <w:r>
+        <w:rPr>
+          <w:rFonts w:ascii="Times New Roman" w:hAnsi="Times New Roman" w:cs="Times New Roman"/>
+          <w:sz w:val="24"/>
+          <w:szCs w:val="24"/>
+        </w:rPr>
+        <w:t xml:space="preserve"> = </w:t>
+      </w:r>
+      <w:r>
+        <w:rPr>
+          <w:rFonts w:ascii="Times New Roman" w:hAnsi="Times New Roman" w:cs="Times New Roman"/>
+          <w:sz w:val="24"/>
+          <w:szCs w:val="24"/>
+        </w:rPr>
+        <w:t>Integer indicating the n</w:t>
+      </w:r>
+      <w:r>
+        <w:rPr>
+          <w:rFonts w:ascii="Times New Roman" w:hAnsi="Times New Roman" w:cs="Times New Roman"/>
+          <w:sz w:val="24"/>
+          <w:szCs w:val="24"/>
+        </w:rPr>
+        <w:t xml:space="preserve">umber of times </w:t>
+      </w:r>
+      <w:r>
+        <w:rPr>
+          <w:rFonts w:ascii="Times New Roman" w:hAnsi="Times New Roman" w:cs="Times New Roman"/>
+          <w:sz w:val="24"/>
+          <w:szCs w:val="24"/>
+        </w:rPr>
+        <w:t xml:space="preserve">that a </w:t>
+      </w:r>
+      <w:r>
+        <w:rPr>
+          <w:rFonts w:ascii="Times New Roman" w:hAnsi="Times New Roman" w:cs="Times New Roman"/>
+          <w:sz w:val="24"/>
+          <w:szCs w:val="24"/>
+        </w:rPr>
+        <w:t>unit can</w:t>
+      </w:r>
+      <w:r>
+        <w:rPr>
+          <w:rFonts w:ascii="Times New Roman" w:hAnsi="Times New Roman" w:cs="Times New Roman"/>
+          <w:sz w:val="24"/>
+          <w:szCs w:val="24"/>
+        </w:rPr>
+        <w:t xml:space="preserve"> go Unconscious in a single life. (Ex: PayDay and L4D “Downs System”)</w:t>
+      </w:r>
+    </w:p>
+    <w:p>
+      <w:pPr>
+        <w:spacing w:after="0" w:line="240" w:lineRule="auto"/>
+        <w:ind w:firstLine="720"/>
+        <w:rPr>
+          <w:rFonts w:ascii="Times New Roman" w:hAnsi="Times New Roman" w:cs="Times New Roman"/>
+          <w:sz w:val="24"/>
+          <w:szCs w:val="24"/>
+        </w:rPr>
+      </w:pPr>
+      <w:r>
+        <w:rPr>
+          <w:rFonts w:ascii="Times New Roman" w:hAnsi="Times New Roman" w:cs="Times New Roman"/>
+          <w:sz w:val="24"/>
+          <w:szCs w:val="24"/>
+        </w:rPr>
+        <w:t>0 = Unlimited number of downs per life</w:t>
+      </w:r>
+    </w:p>
+    <w:p>
+      <w:pPr>
+        <w:spacing w:after="0" w:line="240" w:lineRule="auto"/>
+        <w:ind w:firstLine="720"/>
+        <w:rPr>
+          <w:rFonts w:ascii="Times New Roman" w:hAnsi="Times New Roman" w:cs="Times New Roman"/>
+          <w:sz w:val="24"/>
+          <w:szCs w:val="24"/>
+        </w:rPr>
+      </w:pPr>
+      <w:r>
+        <w:rPr>
+          <w:rFonts w:ascii="Times New Roman" w:hAnsi="Times New Roman" w:cs="Times New Roman"/>
+          <w:sz w:val="24"/>
+          <w:szCs w:val="24"/>
+        </w:rPr>
+        <w:t>&gt;</w:t>
+      </w:r>
+      <w:r>
+        <w:rPr>
+          <w:rFonts w:ascii="Times New Roman" w:hAnsi="Times New Roman" w:cs="Times New Roman"/>
+          <w:sz w:val="24"/>
+          <w:szCs w:val="24"/>
+        </w:rPr>
+        <w:t xml:space="preserve"> </w:t>
+      </w:r>
+      <w:r>
+        <w:rPr>
+          <w:rFonts w:ascii="Times New Roman" w:hAnsi="Times New Roman" w:cs="Times New Roman"/>
+          <w:sz w:val="24"/>
+          <w:szCs w:val="24"/>
+        </w:rPr>
+        <w:t xml:space="preserve">0 = </w:t>
+      </w:r>
+      <w:r>
+        <w:rPr>
+          <w:rFonts w:ascii="Times New Roman" w:hAnsi="Times New Roman" w:cs="Times New Roman"/>
+          <w:sz w:val="24"/>
+          <w:szCs w:val="24"/>
+        </w:rPr>
+        <w:t>Limited number of downs per life</w:t>
+      </w:r>
+    </w:p>
+    <w:p>
+      <w:pPr>
+        <w:spacing w:after="0" w:line="240" w:lineRule="auto"/>
+        <w:rPr>
+          <w:rFonts w:ascii="Times New Roman" w:hAnsi="Times New Roman" w:cs="Times New Roman"/>
+          <w:sz w:val="24"/>
+          <w:szCs w:val="24"/>
+        </w:rPr>
+      </w:pPr>
+    </w:p>
+    <w:p>
+      <w:pPr>
+        <w:spacing w:after="0" w:line="240" w:lineRule="auto"/>
+        <w:rPr>
+          <w:rFonts w:ascii="Times New Roman" w:hAnsi="Times New Roman" w:cs="Times New Roman"/>
+          <w:sz w:val="24"/>
+          <w:szCs w:val="24"/>
+        </w:rPr>
+      </w:pPr>
+      <w:r>
+        <w:rPr>
+          <w:rFonts w:ascii="Times New Roman" w:hAnsi="Times New Roman" w:cs="Times New Roman"/>
+          <w:b/>
+          <w:sz w:val="24"/>
+          <w:szCs w:val="24"/>
+        </w:rPr>
         <w:t>G_Revive_Can_Revive</w:t>
       </w:r>
       <w:r>
@@ -3451,6 +3588,7 @@
           <w:sz w:val="24"/>
           <w:szCs w:val="24"/>
         </w:rPr>
+        <w:lastRenderedPageBreak/>
         <w:t>G_Revive_Requirement</w:t>
       </w:r>
       <w:r>
@@ -3605,7 +3743,6 @@
           <w:sz w:val="24"/>
           <w:szCs w:val="24"/>
         </w:rPr>
-        <w:lastRenderedPageBreak/>
         <w:t>G_Revive_Black_Screen</w:t>
       </w:r>
       <w:r>
@@ -3799,6 +3936,222 @@
           <w:szCs w:val="24"/>
         </w:rPr>
         <w:t>.</w:t>
+      </w:r>
+    </w:p>
+    <w:p>
+      <w:pPr>
+        <w:spacing w:after="0" w:line="240" w:lineRule="auto"/>
+        <w:rPr>
+          <w:rFonts w:ascii="Times New Roman" w:hAnsi="Times New Roman" w:cs="Times New Roman"/>
+          <w:sz w:val="24"/>
+          <w:szCs w:val="24"/>
+        </w:rPr>
+      </w:pPr>
+    </w:p>
+    <w:p>
+      <w:pPr>
+        <w:spacing w:after="0" w:line="240" w:lineRule="auto"/>
+        <w:rPr>
+          <w:rFonts w:ascii="Times New Roman" w:hAnsi="Times New Roman" w:cs="Times New Roman"/>
+          <w:sz w:val="24"/>
+          <w:szCs w:val="24"/>
+        </w:rPr>
+      </w:pPr>
+      <w:r>
+        <w:rPr>
+          <w:rFonts w:ascii="Times New Roman" w:hAnsi="Times New Roman" w:cs="Times New Roman"/>
+          <w:b/>
+          <w:sz w:val="24"/>
+          <w:szCs w:val="24"/>
+        </w:rPr>
+        <w:t>G_Eject_Occupants</w:t>
+      </w:r>
+      <w:r>
+        <w:rPr>
+          <w:rFonts w:ascii="Times New Roman" w:hAnsi="Times New Roman" w:cs="Times New Roman"/>
+          <w:sz w:val="24"/>
+          <w:szCs w:val="24"/>
+        </w:rPr>
+        <w:t xml:space="preserve"> = If killed while in a vehicle, the unit is ejected from the vehicle. </w:t>
+      </w:r>
+    </w:p>
+    <w:p>
+      <w:pPr>
+        <w:spacing w:after="0" w:line="240" w:lineRule="auto"/>
+        <w:ind w:firstLine="720"/>
+        <w:rPr>
+          <w:rFonts w:ascii="Times New Roman" w:hAnsi="Times New Roman" w:cs="Times New Roman"/>
+          <w:sz w:val="24"/>
+          <w:szCs w:val="24"/>
+        </w:rPr>
+      </w:pPr>
+      <w:r>
+        <w:rPr>
+          <w:rFonts w:ascii="Times New Roman" w:hAnsi="Times New Roman" w:cs="Times New Roman"/>
+          <w:sz w:val="24"/>
+          <w:szCs w:val="24"/>
+        </w:rPr>
+        <w:t>True = E</w:t>
+      </w:r>
+      <w:r>
+        <w:rPr>
+          <w:rFonts w:ascii="Times New Roman" w:hAnsi="Times New Roman" w:cs="Times New Roman"/>
+          <w:sz w:val="24"/>
+          <w:szCs w:val="24"/>
+        </w:rPr>
+        <w:t>nabled</w:t>
+      </w:r>
+      <w:r>
+        <w:rPr>
+          <w:rFonts w:ascii="Times New Roman" w:hAnsi="Times New Roman" w:cs="Times New Roman"/>
+          <w:sz w:val="24"/>
+          <w:szCs w:val="24"/>
+        </w:rPr>
+        <w:t>, killed unit is ejected.</w:t>
+      </w:r>
+    </w:p>
+    <w:p>
+      <w:pPr>
+        <w:spacing w:after="0" w:line="240" w:lineRule="auto"/>
+        <w:ind w:firstLine="720"/>
+        <w:rPr>
+          <w:rFonts w:ascii="Times New Roman" w:hAnsi="Times New Roman" w:cs="Times New Roman"/>
+          <w:sz w:val="24"/>
+          <w:szCs w:val="24"/>
+        </w:rPr>
+      </w:pPr>
+      <w:r>
+        <w:rPr>
+          <w:rFonts w:ascii="Times New Roman" w:hAnsi="Times New Roman" w:cs="Times New Roman"/>
+          <w:sz w:val="24"/>
+          <w:szCs w:val="24"/>
+        </w:rPr>
+        <w:t>False = Disabled, killed unit must be unloaded</w:t>
+      </w:r>
+    </w:p>
+    <w:p>
+      <w:pPr>
+        <w:spacing w:after="0" w:line="240" w:lineRule="auto"/>
+        <w:rPr>
+          <w:rFonts w:ascii="Times New Roman" w:hAnsi="Times New Roman" w:cs="Times New Roman"/>
+          <w:sz w:val="24"/>
+          <w:szCs w:val="24"/>
+        </w:rPr>
+      </w:pPr>
+    </w:p>
+    <w:p>
+      <w:pPr>
+        <w:spacing w:after="0" w:line="240" w:lineRule="auto"/>
+        <w:rPr>
+          <w:rFonts w:ascii="Times New Roman" w:hAnsi="Times New Roman" w:cs="Times New Roman"/>
+          <w:sz w:val="24"/>
+          <w:szCs w:val="24"/>
+        </w:rPr>
+      </w:pPr>
+      <w:r>
+        <w:rPr>
+          <w:rFonts w:ascii="Times New Roman" w:hAnsi="Times New Roman" w:cs="Times New Roman"/>
+          <w:b/>
+          <w:sz w:val="24"/>
+          <w:szCs w:val="24"/>
+        </w:rPr>
+        <w:t>G_</w:t>
+      </w:r>
+      <w:r>
+        <w:rPr>
+          <w:rFonts w:ascii="Times New Roman" w:hAnsi="Times New Roman" w:cs="Times New Roman"/>
+          <w:b/>
+          <w:sz w:val="24"/>
+          <w:szCs w:val="24"/>
+        </w:rPr>
+        <w:t>Explosion_</w:t>
+      </w:r>
+      <w:r>
+        <w:rPr>
+          <w:rFonts w:ascii="Times New Roman" w:hAnsi="Times New Roman" w:cs="Times New Roman"/>
+          <w:b/>
+          <w:sz w:val="24"/>
+          <w:szCs w:val="24"/>
+        </w:rPr>
+        <w:t>Eject_Occupants</w:t>
+      </w:r>
+      <w:r>
+        <w:rPr>
+          <w:rFonts w:ascii="Times New Roman" w:hAnsi="Times New Roman" w:cs="Times New Roman"/>
+          <w:sz w:val="24"/>
+          <w:szCs w:val="24"/>
+        </w:rPr>
+        <w:t xml:space="preserve"> = Once the wreck of an exploded vehicle comes to a stop (air or land), the occupants will be ejected and revivable. </w:t>
+      </w:r>
+    </w:p>
+    <w:p>
+      <w:pPr>
+        <w:spacing w:after="0" w:line="240" w:lineRule="auto"/>
+        <w:ind w:firstLine="720"/>
+        <w:rPr>
+          <w:rFonts w:ascii="Times New Roman" w:hAnsi="Times New Roman" w:cs="Times New Roman"/>
+          <w:sz w:val="24"/>
+          <w:szCs w:val="24"/>
+        </w:rPr>
+      </w:pPr>
+      <w:r>
+        <w:rPr>
+          <w:rFonts w:ascii="Times New Roman" w:hAnsi="Times New Roman" w:cs="Times New Roman"/>
+          <w:sz w:val="24"/>
+          <w:szCs w:val="24"/>
+        </w:rPr>
+        <w:t>True = Enabled</w:t>
+      </w:r>
+    </w:p>
+    <w:p>
+      <w:pPr>
+        <w:spacing w:after="0" w:line="240" w:lineRule="auto"/>
+        <w:ind w:firstLine="720"/>
+        <w:rPr>
+          <w:rFonts w:ascii="Times New Roman" w:hAnsi="Times New Roman" w:cs="Times New Roman"/>
+          <w:sz w:val="24"/>
+          <w:szCs w:val="24"/>
+        </w:rPr>
+      </w:pPr>
+      <w:r>
+        <w:rPr>
+          <w:rFonts w:ascii="Times New Roman" w:hAnsi="Times New Roman" w:cs="Times New Roman"/>
+          <w:sz w:val="24"/>
+          <w:szCs w:val="24"/>
+        </w:rPr>
+        <w:t>False = D</w:t>
+      </w:r>
+      <w:r>
+        <w:rPr>
+          <w:rFonts w:ascii="Times New Roman" w:hAnsi="Times New Roman" w:cs="Times New Roman"/>
+          <w:sz w:val="24"/>
+          <w:szCs w:val="24"/>
+        </w:rPr>
+        <w:t>isable</w:t>
+      </w:r>
+      <w:r>
+        <w:rPr>
+          <w:rFonts w:ascii="Times New Roman" w:hAnsi="Times New Roman" w:cs="Times New Roman"/>
+          <w:sz w:val="24"/>
+          <w:szCs w:val="24"/>
+        </w:rPr>
+        <w:t xml:space="preserve">d, </w:t>
+      </w:r>
+      <w:r>
+        <w:rPr>
+          <w:rFonts w:ascii="Times New Roman" w:hAnsi="Times New Roman" w:cs="Times New Roman"/>
+          <w:sz w:val="24"/>
+          <w:szCs w:val="24"/>
+        </w:rPr>
+        <w:t>units will bypas</w:t>
+      </w:r>
+      <w:r>
+        <w:rPr>
+          <w:rFonts w:ascii="Times New Roman" w:hAnsi="Times New Roman" w:cs="Times New Roman"/>
+          <w:sz w:val="24"/>
+          <w:szCs w:val="24"/>
+        </w:rPr>
+        <w:t>s revive and be forced to respawn.</w:t>
       </w:r>
     </w:p>
     <w:p>
@@ -4302,6 +4655,7 @@
           <w:sz w:val="24"/>
           <w:szCs w:val="24"/>
         </w:rPr>
+        <w:lastRenderedPageBreak/>
         <w:t>2 = On start for JIP, player is presented with menu to select spawn position.</w:t>
       </w:r>
     </w:p>
@@ -5525,6 +5879,7 @@
           <w:sz w:val="24"/>
           <w:szCs w:val="24"/>
         </w:rPr>
+        <w:lastRenderedPageBreak/>
         <w:t>G_Mobile_Respawn_WEST</w:t>
       </w:r>
     </w:p>
@@ -5615,6 +5970,106 @@
           <w:sz w:val="24"/>
           <w:szCs w:val="24"/>
         </w:rPr>
+        <w:t>G_Mobile_Respawn_Locked</w:t>
+      </w:r>
+      <w:r>
+        <w:rPr>
+          <w:rFonts w:ascii="Times New Roman" w:hAnsi="Times New Roman" w:cs="Times New Roman"/>
+          <w:sz w:val="24"/>
+          <w:szCs w:val="24"/>
+        </w:rPr>
+        <w:t xml:space="preserve"> = Lock enemy MRVs so </w:t>
+      </w:r>
+      <w:r>
+        <w:rPr>
+          <w:rFonts w:ascii="Times New Roman" w:hAnsi="Times New Roman" w:cs="Times New Roman"/>
+          <w:sz w:val="24"/>
+          <w:szCs w:val="24"/>
+        </w:rPr>
+        <w:t xml:space="preserve">that the target </w:t>
+      </w:r>
+      <w:r>
+        <w:rPr>
+          <w:rFonts w:ascii="Times New Roman" w:hAnsi="Times New Roman" w:cs="Times New Roman"/>
+          <w:sz w:val="24"/>
+          <w:szCs w:val="24"/>
+        </w:rPr>
+        <w:t xml:space="preserve">MRVs can only be accessed by their own team. </w:t>
+      </w:r>
+      <w:r>
+        <w:rPr>
+          <w:rFonts w:ascii="Times New Roman" w:hAnsi="Times New Roman" w:cs="Times New Roman"/>
+          <w:sz w:val="24"/>
+          <w:szCs w:val="24"/>
+        </w:rPr>
+        <w:t>Also restricts loading of wounded. If disabled, enemies could technically “steal” the opposing team’s MRV, though not be able to Deploy/Undeploy it.</w:t>
+      </w:r>
+    </w:p>
+    <w:p>
+      <w:pPr>
+        <w:spacing w:after="0" w:line="240" w:lineRule="auto"/>
+        <w:ind w:firstLine="720"/>
+        <w:rPr>
+          <w:rFonts w:ascii="Times New Roman" w:hAnsi="Times New Roman" w:cs="Times New Roman"/>
+          <w:sz w:val="24"/>
+          <w:szCs w:val="24"/>
+        </w:rPr>
+      </w:pPr>
+      <w:r>
+        <w:rPr>
+          <w:rFonts w:ascii="Times New Roman" w:hAnsi="Times New Roman" w:cs="Times New Roman"/>
+          <w:sz w:val="24"/>
+          <w:szCs w:val="24"/>
+        </w:rPr>
+        <w:t>True = Enabled</w:t>
+      </w:r>
+    </w:p>
+    <w:p>
+      <w:pPr>
+        <w:spacing w:after="0" w:line="240" w:lineRule="auto"/>
+        <w:ind w:firstLine="720"/>
+        <w:rPr>
+          <w:rFonts w:ascii="Times New Roman" w:hAnsi="Times New Roman" w:cs="Times New Roman"/>
+          <w:sz w:val="24"/>
+          <w:szCs w:val="24"/>
+        </w:rPr>
+      </w:pPr>
+      <w:r>
+        <w:rPr>
+          <w:rFonts w:ascii="Times New Roman" w:hAnsi="Times New Roman" w:cs="Times New Roman"/>
+          <w:sz w:val="24"/>
+          <w:szCs w:val="24"/>
+        </w:rPr>
+        <w:t>False = Disabled</w:t>
+      </w:r>
+    </w:p>
+    <w:p>
+      <w:pPr>
+        <w:spacing w:after="0" w:line="240" w:lineRule="auto"/>
+        <w:rPr>
+          <w:rFonts w:ascii="Times New Roman" w:hAnsi="Times New Roman" w:cs="Times New Roman"/>
+          <w:b/>
+          <w:sz w:val="24"/>
+          <w:szCs w:val="24"/>
+        </w:rPr>
+      </w:pPr>
+    </w:p>
+    <w:p>
+      <w:pPr>
+        <w:spacing w:after="0" w:line="240" w:lineRule="auto"/>
+        <w:rPr>
+          <w:rFonts w:ascii="Times New Roman" w:hAnsi="Times New Roman" w:cs="Times New Roman"/>
+          <w:sz w:val="24"/>
+          <w:szCs w:val="24"/>
+        </w:rPr>
+      </w:pPr>
+      <w:r>
+        <w:rPr>
+          <w:rFonts w:ascii="Times New Roman" w:hAnsi="Times New Roman" w:cs="Times New Roman"/>
+          <w:b/>
+          <w:sz w:val="24"/>
+          <w:szCs w:val="24"/>
+        </w:rPr>
         <w:t>G_Mobile_Respawn_Moveable</w:t>
       </w:r>
       <w:r>
@@ -5682,7 +6137,42 @@
           <w:sz w:val="24"/>
           <w:szCs w:val="24"/>
         </w:rPr>
-        <w:t xml:space="preserve"> moved while remaining deployed (must be stopped to deploy and undeploy).</w:t>
+        <w:t xml:space="preserve"> moved while remaining deployed</w:t>
+      </w:r>
+    </w:p>
+    <w:p>
+      <w:pPr>
+        <w:spacing w:after="0" w:line="240" w:lineRule="auto"/>
+        <w:ind w:left="720"/>
+        <w:rPr>
+          <w:rFonts w:ascii="Times New Roman" w:hAnsi="Times New Roman" w:cs="Times New Roman"/>
+          <w:sz w:val="24"/>
+          <w:szCs w:val="24"/>
+        </w:rPr>
+      </w:pPr>
+      <w:r>
+        <w:rPr>
+          <w:rFonts w:ascii="Times New Roman" w:hAnsi="Times New Roman" w:cs="Times New Roman"/>
+          <w:sz w:val="24"/>
+          <w:szCs w:val="24"/>
+        </w:rPr>
+        <w:t>F</w:t>
+      </w:r>
+      <w:r>
+        <w:rPr>
+          <w:rFonts w:ascii="Times New Roman" w:hAnsi="Times New Roman" w:cs="Times New Roman"/>
+          <w:sz w:val="24"/>
+          <w:szCs w:val="24"/>
+        </w:rPr>
+        <w:t xml:space="preserve">alse = Deployed </w:t>
+      </w:r>
+      <w:r>
+        <w:rPr>
+          <w:rFonts w:ascii="Times New Roman" w:hAnsi="Times New Roman" w:cs="Times New Roman"/>
+          <w:sz w:val="24"/>
+          <w:szCs w:val="24"/>
+        </w:rPr>
+        <w:t>MRV is immobile while deployed (must be stopped to deploy and undeploy)</w:t>
       </w:r>
     </w:p>
     <w:p>
@@ -5695,29 +6185,170 @@
           <w:szCs w:val="24"/>
         </w:rPr>
       </w:pPr>
-      <w:r>
-        <w:rPr>
-          <w:rFonts w:ascii="Times New Roman" w:hAnsi="Times New Roman" w:cs="Times New Roman"/>
-          <w:sz w:val="24"/>
-          <w:szCs w:val="24"/>
-        </w:rPr>
-        <w:t>F</w:t>
-      </w:r>
-      <w:r>
-        <w:rPr>
-          <w:rFonts w:ascii="Times New Roman" w:hAnsi="Times New Roman" w:cs="Times New Roman"/>
-          <w:sz w:val="24"/>
-          <w:szCs w:val="24"/>
-        </w:rPr>
-        <w:t xml:space="preserve">alse = Deployed </w:t>
-      </w:r>
-      <w:r>
-        <w:rPr>
-          <w:rFonts w:ascii="Times New Roman" w:hAnsi="Times New Roman" w:cs="Times New Roman"/>
-          <w:sz w:val="24"/>
-          <w:szCs w:val="24"/>
-        </w:rPr>
-        <w:t>MRV is immobile while deployed.</w:t>
+    </w:p>
+    <w:p>
+      <w:pPr>
+        <w:spacing w:after="0" w:line="240" w:lineRule="auto"/>
+        <w:rPr>
+          <w:rFonts w:ascii="Times New Roman" w:hAnsi="Times New Roman" w:cs="Times New Roman"/>
+          <w:sz w:val="24"/>
+          <w:szCs w:val="24"/>
+        </w:rPr>
+      </w:pPr>
+      <w:r>
+        <w:rPr>
+          <w:rFonts w:ascii="Times New Roman" w:hAnsi="Times New Roman" w:cs="Times New Roman"/>
+          <w:b/>
+          <w:sz w:val="24"/>
+          <w:szCs w:val="24"/>
+        </w:rPr>
+        <w:t>G_Mobile_Respawn_Wreck</w:t>
+      </w:r>
+      <w:r>
+        <w:rPr>
+          <w:rFonts w:ascii="Times New Roman" w:hAnsi="Times New Roman" w:cs="Times New Roman"/>
+          <w:sz w:val="24"/>
+          <w:szCs w:val="24"/>
+        </w:rPr>
+        <w:t xml:space="preserve"> = Time (in seconds) after </w:t>
+      </w:r>
+      <w:r>
+        <w:rPr>
+          <w:rFonts w:ascii="Times New Roman" w:hAnsi="Times New Roman" w:cs="Times New Roman"/>
+          <w:sz w:val="24"/>
+          <w:szCs w:val="24"/>
+        </w:rPr>
+        <w:t>MRV</w:t>
+      </w:r>
+      <w:r>
+        <w:rPr>
+          <w:rFonts w:ascii="Times New Roman" w:hAnsi="Times New Roman" w:cs="Times New Roman"/>
+          <w:sz w:val="24"/>
+          <w:szCs w:val="24"/>
+        </w:rPr>
+        <w:t xml:space="preserve"> is destroyed before the wreck is deleted</w:t>
+      </w:r>
+      <w:r>
+        <w:rPr>
+          <w:rFonts w:ascii="Times New Roman" w:hAnsi="Times New Roman" w:cs="Times New Roman"/>
+          <w:sz w:val="24"/>
+          <w:szCs w:val="24"/>
+        </w:rPr>
+        <w:t>. Must be greater than 0.</w:t>
+      </w:r>
+    </w:p>
+    <w:p>
+      <w:pPr>
+        <w:spacing w:after="0" w:line="240" w:lineRule="auto"/>
+        <w:rPr>
+          <w:rFonts w:ascii="Times New Roman" w:hAnsi="Times New Roman" w:cs="Times New Roman"/>
+          <w:sz w:val="24"/>
+          <w:szCs w:val="24"/>
+        </w:rPr>
+      </w:pPr>
+    </w:p>
+    <w:p>
+      <w:pPr>
+        <w:spacing w:after="0" w:line="240" w:lineRule="auto"/>
+        <w:rPr>
+          <w:rFonts w:ascii="Times New Roman" w:hAnsi="Times New Roman" w:cs="Times New Roman"/>
+          <w:sz w:val="24"/>
+          <w:szCs w:val="24"/>
+        </w:rPr>
+      </w:pPr>
+      <w:r>
+        <w:rPr>
+          <w:rFonts w:ascii="Times New Roman" w:hAnsi="Times New Roman" w:cs="Times New Roman"/>
+          <w:b/>
+          <w:sz w:val="24"/>
+          <w:szCs w:val="24"/>
+        </w:rPr>
+        <w:t xml:space="preserve">G_Mobile_Respawn_RespTimer </w:t>
+      </w:r>
+      <w:r>
+        <w:rPr>
+          <w:rFonts w:ascii="Times New Roman" w:hAnsi="Times New Roman" w:cs="Times New Roman"/>
+          <w:sz w:val="24"/>
+          <w:szCs w:val="24"/>
+        </w:rPr>
+        <w:t xml:space="preserve">= Time (in seconds) for </w:t>
+      </w:r>
+      <w:r>
+        <w:rPr>
+          <w:rFonts w:ascii="Times New Roman" w:hAnsi="Times New Roman" w:cs="Times New Roman"/>
+          <w:sz w:val="24"/>
+          <w:szCs w:val="24"/>
+        </w:rPr>
+        <w:t xml:space="preserve">MRV </w:t>
+      </w:r>
+      <w:r>
+        <w:rPr>
+          <w:rFonts w:ascii="Times New Roman" w:hAnsi="Times New Roman" w:cs="Times New Roman"/>
+          <w:sz w:val="24"/>
+          <w:szCs w:val="24"/>
+        </w:rPr>
+        <w:t xml:space="preserve">to respawn at </w:t>
+      </w:r>
+      <w:r>
+        <w:rPr>
+          <w:rFonts w:ascii="Times New Roman" w:hAnsi="Times New Roman" w:cs="Times New Roman"/>
+          <w:sz w:val="24"/>
+          <w:szCs w:val="24"/>
+        </w:rPr>
+        <w:t>its starting position and facing its starting direction. Must be greater than 0.</w:t>
+      </w:r>
+    </w:p>
+    <w:p>
+      <w:pPr>
+        <w:spacing w:after="0" w:line="240" w:lineRule="auto"/>
+        <w:rPr>
+          <w:rFonts w:ascii="Times New Roman" w:hAnsi="Times New Roman" w:cs="Times New Roman"/>
+          <w:sz w:val="24"/>
+          <w:szCs w:val="24"/>
+        </w:rPr>
+      </w:pPr>
+    </w:p>
+    <w:p>
+      <w:pPr>
+        <w:spacing w:after="0" w:line="240" w:lineRule="auto"/>
+        <w:rPr>
+          <w:rFonts w:ascii="Times New Roman" w:hAnsi="Times New Roman" w:cs="Times New Roman"/>
+          <w:sz w:val="24"/>
+          <w:szCs w:val="24"/>
+        </w:rPr>
+      </w:pPr>
+      <w:r>
+        <w:rPr>
+          <w:rFonts w:ascii="Times New Roman" w:hAnsi="Times New Roman" w:cs="Times New Roman"/>
+          <w:b/>
+          <w:sz w:val="24"/>
+          <w:szCs w:val="24"/>
+        </w:rPr>
+        <w:t xml:space="preserve">G_Mobile_Respawn_Marker </w:t>
+      </w:r>
+      <w:r>
+        <w:rPr>
+          <w:rFonts w:ascii="Times New Roman" w:hAnsi="Times New Roman" w:cs="Times New Roman"/>
+          <w:sz w:val="24"/>
+          <w:szCs w:val="24"/>
+        </w:rPr>
+        <w:t xml:space="preserve">= </w:t>
+      </w:r>
+      <w:r>
+        <w:rPr>
+          <w:rFonts w:ascii="Times New Roman" w:hAnsi="Times New Roman" w:cs="Times New Roman"/>
+          <w:sz w:val="24"/>
+          <w:szCs w:val="24"/>
+        </w:rPr>
+        <w:t>Displays marker on</w:t>
+      </w:r>
+      <w:r>
+        <w:rPr>
+          <w:rFonts w:ascii="Times New Roman" w:hAnsi="Times New Roman" w:cs="Times New Roman"/>
+          <w:sz w:val="24"/>
+          <w:szCs w:val="24"/>
+        </w:rPr>
+        <w:t xml:space="preserve"> map indicating MRV's position</w:t>
       </w:r>
     </w:p>
     <w:p>
@@ -5730,93 +6361,351 @@
           <w:szCs w:val="24"/>
         </w:rPr>
       </w:pPr>
-    </w:p>
-    <w:p>
-      <w:pPr>
-        <w:spacing w:after="0" w:line="240" w:lineRule="auto"/>
-        <w:rPr>
-          <w:rFonts w:ascii="Times New Roman" w:hAnsi="Times New Roman" w:cs="Times New Roman"/>
-          <w:sz w:val="24"/>
-          <w:szCs w:val="24"/>
-        </w:rPr>
-      </w:pPr>
-      <w:r>
-        <w:rPr>
-          <w:rFonts w:ascii="Times New Roman" w:hAnsi="Times New Roman" w:cs="Times New Roman"/>
-          <w:b/>
-          <w:sz w:val="24"/>
-          <w:szCs w:val="24"/>
-        </w:rPr>
-        <w:t>G_Mobile_Respawn_Wreck</w:t>
-      </w:r>
-      <w:r>
-        <w:rPr>
-          <w:rFonts w:ascii="Times New Roman" w:hAnsi="Times New Roman" w:cs="Times New Roman"/>
-          <w:sz w:val="24"/>
-          <w:szCs w:val="24"/>
-        </w:rPr>
-        <w:t xml:space="preserve"> = Time (in seconds) after </w:t>
-      </w:r>
-      <w:r>
-        <w:rPr>
-          <w:rFonts w:ascii="Times New Roman" w:hAnsi="Times New Roman" w:cs="Times New Roman"/>
-          <w:sz w:val="24"/>
-          <w:szCs w:val="24"/>
-        </w:rPr>
-        <w:t>MRV</w:t>
-      </w:r>
-      <w:r>
-        <w:rPr>
-          <w:rFonts w:ascii="Times New Roman" w:hAnsi="Times New Roman" w:cs="Times New Roman"/>
-          <w:sz w:val="24"/>
-          <w:szCs w:val="24"/>
-        </w:rPr>
-        <w:t xml:space="preserve"> is destroyed before the wreck is deleted</w:t>
-      </w:r>
-      <w:r>
-        <w:rPr>
-          <w:rFonts w:ascii="Times New Roman" w:hAnsi="Times New Roman" w:cs="Times New Roman"/>
-          <w:sz w:val="24"/>
-          <w:szCs w:val="24"/>
-        </w:rPr>
-        <w:t>. Must be greater than 0.</w:t>
-      </w:r>
-    </w:p>
-    <w:p>
-      <w:pPr>
-        <w:spacing w:after="0" w:line="240" w:lineRule="auto"/>
-        <w:rPr>
-          <w:rFonts w:ascii="Times New Roman" w:hAnsi="Times New Roman" w:cs="Times New Roman"/>
-          <w:sz w:val="24"/>
-          <w:szCs w:val="24"/>
-        </w:rPr>
-      </w:pPr>
-    </w:p>
-    <w:p>
-      <w:pPr>
-        <w:spacing w:after="0" w:line="240" w:lineRule="auto"/>
-        <w:rPr>
-          <w:rFonts w:ascii="Times New Roman" w:hAnsi="Times New Roman" w:cs="Times New Roman"/>
-          <w:sz w:val="24"/>
-          <w:szCs w:val="24"/>
-        </w:rPr>
-      </w:pPr>
-      <w:r>
-        <w:rPr>
-          <w:rFonts w:ascii="Times New Roman" w:hAnsi="Times New Roman" w:cs="Times New Roman"/>
-          <w:b/>
-          <w:sz w:val="24"/>
-          <w:szCs w:val="24"/>
-        </w:rPr>
-        <w:t xml:space="preserve">G_Mobile_Respawn_RespTimer </w:t>
-      </w:r>
-      <w:r>
-        <w:rPr>
-          <w:rFonts w:ascii="Times New Roman" w:hAnsi="Times New Roman" w:cs="Times New Roman"/>
-          <w:sz w:val="24"/>
-          <w:szCs w:val="24"/>
-        </w:rPr>
-        <w:t xml:space="preserve">= Time (in seconds) for </w:t>
+      <w:r>
+        <w:rPr>
+          <w:rFonts w:ascii="Times New Roman" w:hAnsi="Times New Roman" w:cs="Times New Roman"/>
+          <w:sz w:val="24"/>
+          <w:szCs w:val="24"/>
+        </w:rPr>
+        <w:t>True = Enabled</w:t>
+      </w:r>
+    </w:p>
+    <w:p>
+      <w:pPr>
+        <w:spacing w:after="0" w:line="240" w:lineRule="auto"/>
+        <w:ind w:firstLine="720"/>
+        <w:rPr>
+          <w:rFonts w:ascii="Times New Roman" w:hAnsi="Times New Roman" w:cs="Times New Roman"/>
+          <w:sz w:val="24"/>
+          <w:szCs w:val="24"/>
+        </w:rPr>
+      </w:pPr>
+      <w:r>
+        <w:rPr>
+          <w:rFonts w:ascii="Times New Roman" w:hAnsi="Times New Roman" w:cs="Times New Roman"/>
+          <w:sz w:val="24"/>
+          <w:szCs w:val="24"/>
+        </w:rPr>
+        <w:t>False = D</w:t>
+      </w:r>
+      <w:r>
+        <w:rPr>
+          <w:rFonts w:ascii="Times New Roman" w:hAnsi="Times New Roman" w:cs="Times New Roman"/>
+          <w:sz w:val="24"/>
+          <w:szCs w:val="24"/>
+        </w:rPr>
+        <w:t>isabled.</w:t>
+      </w:r>
+    </w:p>
+    <w:p>
+      <w:pPr>
+        <w:spacing w:after="0" w:line="240" w:lineRule="auto"/>
+        <w:rPr>
+          <w:rFonts w:ascii="Times New Roman" w:hAnsi="Times New Roman" w:cs="Times New Roman"/>
+          <w:sz w:val="24"/>
+          <w:szCs w:val="24"/>
+        </w:rPr>
+      </w:pPr>
+      <w:r>
+        <w:rPr>
+          <w:rFonts w:ascii="Times New Roman" w:hAnsi="Times New Roman" w:cs="Times New Roman"/>
+          <w:sz w:val="24"/>
+          <w:szCs w:val="24"/>
+        </w:rPr>
+        <w:tab/>
+      </w:r>
+      <w:r>
+        <w:rPr>
+          <w:rFonts w:ascii="Times New Roman" w:hAnsi="Times New Roman" w:cs="Times New Roman"/>
+          <w:b/>
+          <w:sz w:val="24"/>
+          <w:szCs w:val="24"/>
+        </w:rPr>
+        <w:t>G_Mobile_Respawn_Mkr_Type</w:t>
+      </w:r>
+      <w:r>
+        <w:rPr>
+          <w:rFonts w:ascii="Times New Roman" w:hAnsi="Times New Roman" w:cs="Times New Roman"/>
+          <w:sz w:val="24"/>
+          <w:szCs w:val="24"/>
+        </w:rPr>
+        <w:t xml:space="preserve"> = Shape of marker</w:t>
+      </w:r>
+      <w:r>
+        <w:rPr>
+          <w:rFonts w:ascii="Times New Roman" w:hAnsi="Times New Roman" w:cs="Times New Roman"/>
+          <w:sz w:val="24"/>
+          <w:szCs w:val="24"/>
+        </w:rPr>
+        <w:t>.</w:t>
+      </w:r>
+    </w:p>
+    <w:p>
+      <w:pPr>
+        <w:spacing w:after="0" w:line="240" w:lineRule="auto"/>
+        <w:rPr>
+          <w:rFonts w:ascii="Times New Roman" w:hAnsi="Times New Roman" w:cs="Times New Roman"/>
+          <w:sz w:val="24"/>
+          <w:szCs w:val="24"/>
+        </w:rPr>
+      </w:pPr>
+      <w:r>
+        <w:rPr>
+          <w:rFonts w:ascii="Times New Roman" w:hAnsi="Times New Roman" w:cs="Times New Roman"/>
+          <w:sz w:val="24"/>
+          <w:szCs w:val="24"/>
+        </w:rPr>
+        <w:tab/>
+      </w:r>
+      <w:r>
+        <w:rPr>
+          <w:rFonts w:ascii="Times New Roman" w:hAnsi="Times New Roman" w:cs="Times New Roman"/>
+          <w:b/>
+          <w:sz w:val="24"/>
+          <w:szCs w:val="24"/>
+        </w:rPr>
+        <w:t>G_Mobile_Respawn_Mkr_Color</w:t>
+      </w:r>
+      <w:r>
+        <w:rPr>
+          <w:rFonts w:ascii="Times New Roman" w:hAnsi="Times New Roman" w:cs="Times New Roman"/>
+          <w:sz w:val="24"/>
+          <w:szCs w:val="24"/>
+        </w:rPr>
+        <w:t xml:space="preserve"> =</w:t>
+      </w:r>
+      <w:r>
+        <w:rPr>
+          <w:rFonts w:ascii="Times New Roman" w:hAnsi="Times New Roman" w:cs="Times New Roman"/>
+          <w:sz w:val="24"/>
+          <w:szCs w:val="24"/>
+        </w:rPr>
+        <w:t xml:space="preserve"> </w:t>
+      </w:r>
+      <w:r>
+        <w:rPr>
+          <w:rFonts w:ascii="Times New Roman" w:hAnsi="Times New Roman" w:cs="Times New Roman"/>
+          <w:sz w:val="24"/>
+          <w:szCs w:val="24"/>
+        </w:rPr>
+        <w:t>Color of marker</w:t>
+      </w:r>
+      <w:r>
+        <w:rPr>
+          <w:rFonts w:ascii="Times New Roman" w:hAnsi="Times New Roman" w:cs="Times New Roman"/>
+          <w:sz w:val="24"/>
+          <w:szCs w:val="24"/>
+        </w:rPr>
+        <w:t>.</w:t>
+      </w:r>
+    </w:p>
+    <w:p>
+      <w:pPr>
+        <w:spacing w:after="0" w:line="240" w:lineRule="auto"/>
+        <w:rPr>
+          <w:rFonts w:ascii="Times New Roman" w:hAnsi="Times New Roman" w:cs="Times New Roman"/>
+          <w:sz w:val="24"/>
+          <w:szCs w:val="24"/>
+        </w:rPr>
+      </w:pPr>
+      <w:r>
+        <w:rPr>
+          <w:rFonts w:ascii="Times New Roman" w:hAnsi="Times New Roman" w:cs="Times New Roman"/>
+          <w:sz w:val="24"/>
+          <w:szCs w:val="24"/>
+        </w:rPr>
+        <w:tab/>
+      </w:r>
+      <w:r>
+        <w:rPr>
+          <w:rFonts w:ascii="Times New Roman" w:hAnsi="Times New Roman" w:cs="Times New Roman"/>
+          <w:b/>
+          <w:sz w:val="24"/>
+          <w:szCs w:val="24"/>
+        </w:rPr>
+        <w:t>G_Mobile_Respawn_Mkr_Text</w:t>
+      </w:r>
+      <w:r>
+        <w:rPr>
+          <w:rFonts w:ascii="Times New Roman" w:hAnsi="Times New Roman" w:cs="Times New Roman"/>
+          <w:sz w:val="24"/>
+          <w:szCs w:val="24"/>
+        </w:rPr>
+        <w:t xml:space="preserve"> =</w:t>
+      </w:r>
+      <w:r>
+        <w:rPr>
+          <w:rFonts w:ascii="Times New Roman" w:hAnsi="Times New Roman" w:cs="Times New Roman"/>
+          <w:sz w:val="24"/>
+          <w:szCs w:val="24"/>
+        </w:rPr>
+        <w:t xml:space="preserve"> </w:t>
+      </w:r>
+      <w:r>
+        <w:rPr>
+          <w:rFonts w:ascii="Times New Roman" w:hAnsi="Times New Roman" w:cs="Times New Roman"/>
+          <w:sz w:val="24"/>
+          <w:szCs w:val="24"/>
+        </w:rPr>
+        <w:t>Text beside marker</w:t>
+      </w:r>
+      <w:r>
+        <w:rPr>
+          <w:rFonts w:ascii="Times New Roman" w:hAnsi="Times New Roman" w:cs="Times New Roman"/>
+          <w:sz w:val="24"/>
+          <w:szCs w:val="24"/>
+        </w:rPr>
+        <w:t>.</w:t>
+      </w:r>
+    </w:p>
+    <w:p>
+      <w:pPr>
+        <w:spacing w:after="0" w:line="240" w:lineRule="auto"/>
+        <w:ind w:left="720"/>
+        <w:rPr>
+          <w:rFonts w:ascii="Times New Roman" w:hAnsi="Times New Roman" w:cs="Times New Roman"/>
+          <w:sz w:val="24"/>
+          <w:szCs w:val="24"/>
+        </w:rPr>
+      </w:pPr>
+      <w:r>
+        <w:rPr>
+          <w:rFonts w:ascii="Times New Roman" w:hAnsi="Times New Roman" w:cs="Times New Roman"/>
+          <w:b/>
+          <w:sz w:val="24"/>
+          <w:szCs w:val="24"/>
+        </w:rPr>
+        <w:t>G_Mobile_Respawn_Mkr_Refresh</w:t>
+      </w:r>
+      <w:r>
+        <w:rPr>
+          <w:rFonts w:ascii="Times New Roman" w:hAnsi="Times New Roman" w:cs="Times New Roman"/>
+          <w:sz w:val="24"/>
+          <w:szCs w:val="24"/>
+        </w:rPr>
+        <w:t xml:space="preserve"> = </w:t>
+      </w:r>
+      <w:r>
+        <w:rPr>
+          <w:rFonts w:ascii="Times New Roman" w:hAnsi="Times New Roman" w:cs="Times New Roman"/>
+          <w:sz w:val="24"/>
+          <w:szCs w:val="24"/>
+        </w:rPr>
+        <w:t>Time (</w:t>
+      </w:r>
+      <w:r>
+        <w:rPr>
+          <w:rFonts w:ascii="Times New Roman" w:hAnsi="Times New Roman" w:cs="Times New Roman"/>
+          <w:sz w:val="24"/>
+          <w:szCs w:val="24"/>
+        </w:rPr>
+        <w:t>in seconds) between refreshes of</w:t>
+      </w:r>
+      <w:r>
+        <w:rPr>
+          <w:rFonts w:ascii="Times New Roman" w:hAnsi="Times New Roman" w:cs="Times New Roman"/>
+          <w:sz w:val="24"/>
+          <w:szCs w:val="24"/>
+        </w:rPr>
+        <w:t xml:space="preserve"> marker location. Must be a number greater than 0.</w:t>
+      </w:r>
+    </w:p>
+    <w:p>
+      <w:pPr>
+        <w:spacing w:after="0" w:line="240" w:lineRule="auto"/>
+        <w:ind w:left="720"/>
+        <w:rPr>
+          <w:rFonts w:ascii="Times New Roman" w:hAnsi="Times New Roman" w:cs="Times New Roman"/>
+          <w:sz w:val="24"/>
+          <w:szCs w:val="24"/>
+        </w:rPr>
+      </w:pPr>
+      <w:r>
+        <w:rPr>
+          <w:rFonts w:ascii="Times New Roman" w:hAnsi="Times New Roman" w:cs="Times New Roman"/>
+          <w:b/>
+          <w:sz w:val="24"/>
+          <w:szCs w:val="24"/>
+        </w:rPr>
+        <w:t>G_Mobile_Respawn_Mkr_Display</w:t>
+      </w:r>
+      <w:r>
+        <w:rPr>
+          <w:rFonts w:ascii="Times New Roman" w:hAnsi="Times New Roman" w:cs="Times New Roman"/>
+          <w:sz w:val="24"/>
+          <w:szCs w:val="24"/>
+        </w:rPr>
+        <w:t xml:space="preserve"> = </w:t>
+      </w:r>
+      <w:r>
+        <w:rPr>
+          <w:rFonts w:ascii="Times New Roman" w:hAnsi="Times New Roman" w:cs="Times New Roman"/>
+          <w:sz w:val="24"/>
+          <w:szCs w:val="24"/>
+        </w:rPr>
+        <w:t>W</w:t>
+      </w:r>
+      <w:r>
+        <w:rPr>
+          <w:rFonts w:ascii="Times New Roman" w:hAnsi="Times New Roman" w:cs="Times New Roman"/>
+          <w:sz w:val="24"/>
+          <w:szCs w:val="24"/>
+        </w:rPr>
+        <w:t xml:space="preserve">hether or not marker is always </w:t>
+      </w:r>
+      <w:r>
+        <w:rPr>
+          <w:rFonts w:ascii="Times New Roman" w:hAnsi="Times New Roman" w:cs="Times New Roman"/>
+          <w:sz w:val="24"/>
+          <w:szCs w:val="24"/>
+        </w:rPr>
+        <w:t xml:space="preserve">visible depending on Deployed status of MRV. </w:t>
+      </w:r>
+    </w:p>
+    <w:p>
+      <w:pPr>
+        <w:spacing w:after="0" w:line="240" w:lineRule="auto"/>
+        <w:ind w:left="720" w:firstLine="720"/>
+        <w:rPr>
+          <w:rFonts w:ascii="Times New Roman" w:hAnsi="Times New Roman" w:cs="Times New Roman"/>
+          <w:sz w:val="24"/>
+          <w:szCs w:val="24"/>
+        </w:rPr>
+      </w:pPr>
+      <w:r>
+        <w:rPr>
+          <w:rFonts w:ascii="Times New Roman" w:hAnsi="Times New Roman" w:cs="Times New Roman"/>
+          <w:sz w:val="24"/>
+          <w:szCs w:val="24"/>
+        </w:rPr>
+        <w:t>True = Marker always visible.</w:t>
+      </w:r>
+    </w:p>
+    <w:p>
+      <w:pPr>
+        <w:spacing w:after="0" w:line="240" w:lineRule="auto"/>
+        <w:ind w:left="720" w:firstLine="720"/>
+        <w:rPr>
+          <w:rFonts w:ascii="Times New Roman" w:hAnsi="Times New Roman" w:cs="Times New Roman"/>
+          <w:sz w:val="24"/>
+          <w:szCs w:val="24"/>
+        </w:rPr>
+      </w:pPr>
+      <w:r>
+        <w:rPr>
+          <w:rFonts w:ascii="Times New Roman" w:hAnsi="Times New Roman" w:cs="Times New Roman"/>
+          <w:sz w:val="24"/>
+          <w:szCs w:val="24"/>
+        </w:rPr>
+        <w:t>False = M</w:t>
+      </w:r>
+      <w:r>
+        <w:rPr>
+          <w:rFonts w:ascii="Times New Roman" w:hAnsi="Times New Roman" w:cs="Times New Roman"/>
+          <w:sz w:val="24"/>
+          <w:szCs w:val="24"/>
+        </w:rPr>
+        <w:t xml:space="preserve">arker only visible when </w:t>
       </w:r>
       <w:r>
         <w:rPr>
@@ -5832,44 +6721,64 @@
           <w:sz w:val="24"/>
           <w:szCs w:val="24"/>
         </w:rPr>
-        <w:t xml:space="preserve">to respawn at </w:t>
-      </w:r>
-      <w:r>
-        <w:rPr>
-          <w:rFonts w:ascii="Times New Roman" w:hAnsi="Times New Roman" w:cs="Times New Roman"/>
-          <w:sz w:val="24"/>
-          <w:szCs w:val="24"/>
-        </w:rPr>
-        <w:t>its starting position and facing its starting direction. Must be greater than 0.</w:t>
-      </w:r>
-    </w:p>
-    <w:p>
-      <w:pPr>
-        <w:spacing w:after="0" w:line="240" w:lineRule="auto"/>
-        <w:rPr>
-          <w:rFonts w:ascii="Times New Roman" w:hAnsi="Times New Roman" w:cs="Times New Roman"/>
-          <w:sz w:val="24"/>
-          <w:szCs w:val="24"/>
-        </w:rPr>
-      </w:pPr>
-    </w:p>
-    <w:p>
-      <w:pPr>
-        <w:spacing w:after="0" w:line="240" w:lineRule="auto"/>
-        <w:rPr>
-          <w:rFonts w:ascii="Times New Roman" w:hAnsi="Times New Roman" w:cs="Times New Roman"/>
-          <w:sz w:val="24"/>
-          <w:szCs w:val="24"/>
-        </w:rPr>
-      </w:pPr>
-      <w:r>
-        <w:rPr>
-          <w:rFonts w:ascii="Times New Roman" w:hAnsi="Times New Roman" w:cs="Times New Roman"/>
-          <w:b/>
-          <w:sz w:val="24"/>
-          <w:szCs w:val="24"/>
-        </w:rPr>
-        <w:t xml:space="preserve">G_Mobile_Respawn_Marker </w:t>
+        <w:t>is deployed</w:t>
+      </w:r>
+      <w:r>
+        <w:rPr>
+          <w:rFonts w:ascii="Times New Roman" w:hAnsi="Times New Roman" w:cs="Times New Roman"/>
+          <w:sz w:val="24"/>
+          <w:szCs w:val="24"/>
+        </w:rPr>
+        <w:t>.</w:t>
+      </w:r>
+    </w:p>
+    <w:p>
+      <w:pPr>
+        <w:spacing w:after="0" w:line="240" w:lineRule="auto"/>
+        <w:rPr>
+          <w:rFonts w:ascii="Times New Roman" w:hAnsi="Times New Roman" w:cs="Times New Roman"/>
+          <w:sz w:val="24"/>
+          <w:szCs w:val="24"/>
+        </w:rPr>
+      </w:pPr>
+    </w:p>
+    <w:p>
+      <w:pPr>
+        <w:spacing w:after="0" w:line="240" w:lineRule="auto"/>
+        <w:rPr>
+          <w:rFonts w:ascii="Times New Roman" w:hAnsi="Times New Roman" w:cs="Times New Roman"/>
+          <w:b/>
+          <w:sz w:val="28"/>
+          <w:szCs w:val="24"/>
+        </w:rPr>
+      </w:pPr>
+      <w:r>
+        <w:rPr>
+          <w:rFonts w:ascii="Times New Roman" w:hAnsi="Times New Roman" w:cs="Times New Roman"/>
+          <w:b/>
+          <w:sz w:val="28"/>
+          <w:szCs w:val="24"/>
+        </w:rPr>
+        <w:t>Unit "Tags"</w:t>
+      </w:r>
+    </w:p>
+    <w:p>
+      <w:pPr>
+        <w:spacing w:after="0" w:line="240" w:lineRule="auto"/>
+        <w:rPr>
+          <w:rFonts w:ascii="Times New Roman" w:hAnsi="Times New Roman" w:cs="Times New Roman"/>
+          <w:sz w:val="24"/>
+          <w:szCs w:val="24"/>
+        </w:rPr>
+      </w:pPr>
+      <w:r>
+        <w:rPr>
+          <w:rFonts w:ascii="Times New Roman" w:hAnsi="Times New Roman" w:cs="Times New Roman"/>
+          <w:b/>
+          <w:sz w:val="24"/>
+          <w:szCs w:val="24"/>
+        </w:rPr>
+        <w:t xml:space="preserve">G_Unit_Tag </w:t>
       </w:r>
       <w:r>
         <w:rPr>
@@ -5885,15 +6794,7 @@
           <w:sz w:val="24"/>
           <w:szCs w:val="24"/>
         </w:rPr>
-        <w:t>Displays marker on</w:t>
-      </w:r>
-      <w:r>
-        <w:rPr>
-          <w:rFonts w:ascii="Times New Roman" w:hAnsi="Times New Roman" w:cs="Times New Roman"/>
-          <w:sz w:val="24"/>
-          <w:szCs w:val="24"/>
-        </w:rPr>
-        <w:t xml:space="preserve"> map indicating MRV's position</w:t>
+        <w:t xml:space="preserve">Refers to unit "name tags" that display over unit's head on HUD. Only friendlies visible. </w:t>
       </w:r>
     </w:p>
     <w:p>
@@ -5912,7 +6813,7 @@
           <w:sz w:val="24"/>
           <w:szCs w:val="24"/>
         </w:rPr>
-        <w:t>True = Enabled</w:t>
+        <w:t xml:space="preserve">True = Enabled. </w:t>
       </w:r>
     </w:p>
     <w:p>
@@ -5945,6 +6846,17 @@
     <w:p>
       <w:pPr>
         <w:spacing w:after="0" w:line="240" w:lineRule="auto"/>
+        <w:ind w:firstLine="720"/>
+        <w:rPr>
+          <w:rFonts w:ascii="Times New Roman" w:hAnsi="Times New Roman" w:cs="Times New Roman"/>
+          <w:sz w:val="24"/>
+          <w:szCs w:val="24"/>
+        </w:rPr>
+      </w:pPr>
+    </w:p>
+    <w:p>
+      <w:pPr>
+        <w:spacing w:after="0" w:line="240" w:lineRule="auto"/>
         <w:rPr>
           <w:rFonts w:ascii="Times New Roman" w:hAnsi="Times New Roman" w:cs="Times New Roman"/>
           <w:sz w:val="24"/>
@@ -5966,15 +6878,50 @@
           <w:sz w:val="24"/>
           <w:szCs w:val="24"/>
         </w:rPr>
-        <w:t>G_Mobile_Respawn_Mkr_Type</w:t>
-      </w:r>
-      <w:r>
-        <w:rPr>
-          <w:rFonts w:ascii="Times New Roman" w:hAnsi="Times New Roman" w:cs="Times New Roman"/>
-          <w:sz w:val="24"/>
-          <w:szCs w:val="24"/>
-        </w:rPr>
-        <w:t xml:space="preserve"> = Shape of marker</w:t>
+        <w:t>G_Unit_Tag_Display</w:t>
+      </w:r>
+      <w:r>
+        <w:rPr>
+          <w:rFonts w:ascii="Times New Roman" w:hAnsi="Times New Roman" w:cs="Times New Roman"/>
+          <w:sz w:val="24"/>
+          <w:szCs w:val="24"/>
+        </w:rPr>
+        <w:t xml:space="preserve"> = </w:t>
+      </w:r>
+      <w:r>
+        <w:rPr>
+          <w:rFonts w:ascii="Times New Roman" w:hAnsi="Times New Roman" w:cs="Times New Roman"/>
+          <w:sz w:val="24"/>
+          <w:szCs w:val="24"/>
+        </w:rPr>
+        <w:t>Refers to display method of unit tags.</w:t>
+      </w:r>
+    </w:p>
+    <w:p>
+      <w:pPr>
+        <w:spacing w:after="0" w:line="240" w:lineRule="auto"/>
+        <w:ind w:left="720" w:firstLine="720"/>
+        <w:rPr>
+          <w:rFonts w:ascii="Times New Roman" w:hAnsi="Times New Roman" w:cs="Times New Roman"/>
+          <w:sz w:val="24"/>
+          <w:szCs w:val="24"/>
+        </w:rPr>
+      </w:pPr>
+      <w:r>
+        <w:rPr>
+          <w:rFonts w:ascii="Times New Roman" w:hAnsi="Times New Roman" w:cs="Times New Roman"/>
+          <w:sz w:val="24"/>
+          <w:szCs w:val="24"/>
+        </w:rPr>
+        <w:t xml:space="preserve">0 = Press defined key to have </w:t>
+      </w:r>
+      <w:r>
+        <w:rPr>
+          <w:rFonts w:ascii="Times New Roman" w:hAnsi="Times New Roman" w:cs="Times New Roman"/>
+          <w:sz w:val="24"/>
+          <w:szCs w:val="24"/>
+        </w:rPr>
+        <w:t>names visible for defined time</w:t>
       </w:r>
       <w:r>
         <w:rPr>
@@ -5988,52 +6935,28 @@
     <w:p>
       <w:pPr>
         <w:spacing w:after="0" w:line="240" w:lineRule="auto"/>
-        <w:rPr>
-          <w:rFonts w:ascii="Times New Roman" w:hAnsi="Times New Roman" w:cs="Times New Roman"/>
-          <w:sz w:val="24"/>
-          <w:szCs w:val="24"/>
-        </w:rPr>
-      </w:pPr>
-      <w:r>
-        <w:rPr>
-          <w:rFonts w:ascii="Times New Roman" w:hAnsi="Times New Roman" w:cs="Times New Roman"/>
-          <w:sz w:val="24"/>
-          <w:szCs w:val="24"/>
-        </w:rPr>
-        <w:tab/>
-      </w:r>
-      <w:r>
-        <w:rPr>
-          <w:rFonts w:ascii="Times New Roman" w:hAnsi="Times New Roman" w:cs="Times New Roman"/>
-          <w:b/>
-          <w:sz w:val="24"/>
-          <w:szCs w:val="24"/>
-        </w:rPr>
-        <w:t>G_Mobile_Respawn_Mkr_Color</w:t>
-      </w:r>
-      <w:r>
-        <w:rPr>
-          <w:rFonts w:ascii="Times New Roman" w:hAnsi="Times New Roman" w:cs="Times New Roman"/>
-          <w:sz w:val="24"/>
-          <w:szCs w:val="24"/>
-        </w:rPr>
-        <w:t xml:space="preserve"> =</w:t>
-      </w:r>
-      <w:r>
-        <w:rPr>
-          <w:rFonts w:ascii="Times New Roman" w:hAnsi="Times New Roman" w:cs="Times New Roman"/>
-          <w:sz w:val="24"/>
-          <w:szCs w:val="24"/>
-        </w:rPr>
-        <w:t xml:space="preserve"> </w:t>
-      </w:r>
-      <w:r>
-        <w:rPr>
-          <w:rFonts w:ascii="Times New Roman" w:hAnsi="Times New Roman" w:cs="Times New Roman"/>
-          <w:sz w:val="24"/>
-          <w:szCs w:val="24"/>
-        </w:rPr>
-        <w:t>Color of marker</w:t>
+        <w:ind w:left="720" w:firstLine="720"/>
+        <w:rPr>
+          <w:rFonts w:ascii="Times New Roman" w:hAnsi="Times New Roman" w:cs="Times New Roman"/>
+          <w:sz w:val="24"/>
+          <w:szCs w:val="24"/>
+        </w:rPr>
+      </w:pPr>
+      <w:r>
+        <w:rPr>
+          <w:rFonts w:ascii="Times New Roman" w:hAnsi="Times New Roman" w:cs="Times New Roman"/>
+          <w:sz w:val="24"/>
+          <w:szCs w:val="24"/>
+        </w:rPr>
+        <w:t>1 = Cursor ov</w:t>
+      </w:r>
+      <w:r>
+        <w:rPr>
+          <w:rFonts w:ascii="Times New Roman" w:hAnsi="Times New Roman" w:cs="Times New Roman"/>
+          <w:sz w:val="24"/>
+          <w:szCs w:val="24"/>
+        </w:rPr>
+        <w:t>er unit to have name displayed</w:t>
       </w:r>
       <w:r>
         <w:rPr>
@@ -6047,52 +6970,20 @@
     <w:p>
       <w:pPr>
         <w:spacing w:after="0" w:line="240" w:lineRule="auto"/>
-        <w:rPr>
-          <w:rFonts w:ascii="Times New Roman" w:hAnsi="Times New Roman" w:cs="Times New Roman"/>
-          <w:sz w:val="24"/>
-          <w:szCs w:val="24"/>
-        </w:rPr>
-      </w:pPr>
-      <w:r>
-        <w:rPr>
-          <w:rFonts w:ascii="Times New Roman" w:hAnsi="Times New Roman" w:cs="Times New Roman"/>
-          <w:sz w:val="24"/>
-          <w:szCs w:val="24"/>
-        </w:rPr>
-        <w:tab/>
-      </w:r>
-      <w:r>
-        <w:rPr>
-          <w:rFonts w:ascii="Times New Roman" w:hAnsi="Times New Roman" w:cs="Times New Roman"/>
-          <w:b/>
-          <w:sz w:val="24"/>
-          <w:szCs w:val="24"/>
-        </w:rPr>
-        <w:t>G_Mobile_Respawn_Mkr_Text</w:t>
-      </w:r>
-      <w:r>
-        <w:rPr>
-          <w:rFonts w:ascii="Times New Roman" w:hAnsi="Times New Roman" w:cs="Times New Roman"/>
-          <w:sz w:val="24"/>
-          <w:szCs w:val="24"/>
-        </w:rPr>
-        <w:t xml:space="preserve"> =</w:t>
-      </w:r>
-      <w:r>
-        <w:rPr>
-          <w:rFonts w:ascii="Times New Roman" w:hAnsi="Times New Roman" w:cs="Times New Roman"/>
-          <w:sz w:val="24"/>
-          <w:szCs w:val="24"/>
-        </w:rPr>
-        <w:t xml:space="preserve"> </w:t>
-      </w:r>
-      <w:r>
-        <w:rPr>
-          <w:rFonts w:ascii="Times New Roman" w:hAnsi="Times New Roman" w:cs="Times New Roman"/>
-          <w:sz w:val="24"/>
-          <w:szCs w:val="24"/>
-        </w:rPr>
-        <w:t>Text beside marker</w:t>
+        <w:ind w:left="720" w:firstLine="720"/>
+        <w:rPr>
+          <w:rFonts w:ascii="Times New Roman" w:hAnsi="Times New Roman" w:cs="Times New Roman"/>
+          <w:sz w:val="24"/>
+          <w:szCs w:val="24"/>
+        </w:rPr>
+      </w:pPr>
+      <w:r>
+        <w:rPr>
+          <w:rFonts w:ascii="Times New Roman" w:hAnsi="Times New Roman" w:cs="Times New Roman"/>
+          <w:sz w:val="24"/>
+          <w:szCs w:val="24"/>
+        </w:rPr>
+        <w:t>2 = Names always displayed</w:t>
       </w:r>
       <w:r>
         <w:rPr>
@@ -6106,442 +6997,6 @@
     <w:p>
       <w:pPr>
         <w:spacing w:after="0" w:line="240" w:lineRule="auto"/>
-        <w:ind w:left="720"/>
-        <w:rPr>
-          <w:rFonts w:ascii="Times New Roman" w:hAnsi="Times New Roman" w:cs="Times New Roman"/>
-          <w:sz w:val="24"/>
-          <w:szCs w:val="24"/>
-        </w:rPr>
-      </w:pPr>
-      <w:r>
-        <w:rPr>
-          <w:rFonts w:ascii="Times New Roman" w:hAnsi="Times New Roman" w:cs="Times New Roman"/>
-          <w:b/>
-          <w:sz w:val="24"/>
-          <w:szCs w:val="24"/>
-        </w:rPr>
-        <w:t>G_Mobile_Respawn_Mkr_Refresh</w:t>
-      </w:r>
-      <w:r>
-        <w:rPr>
-          <w:rFonts w:ascii="Times New Roman" w:hAnsi="Times New Roman" w:cs="Times New Roman"/>
-          <w:sz w:val="24"/>
-          <w:szCs w:val="24"/>
-        </w:rPr>
-        <w:t xml:space="preserve"> = </w:t>
-      </w:r>
-      <w:r>
-        <w:rPr>
-          <w:rFonts w:ascii="Times New Roman" w:hAnsi="Times New Roman" w:cs="Times New Roman"/>
-          <w:sz w:val="24"/>
-          <w:szCs w:val="24"/>
-        </w:rPr>
-        <w:t>Time (</w:t>
-      </w:r>
-      <w:r>
-        <w:rPr>
-          <w:rFonts w:ascii="Times New Roman" w:hAnsi="Times New Roman" w:cs="Times New Roman"/>
-          <w:sz w:val="24"/>
-          <w:szCs w:val="24"/>
-        </w:rPr>
-        <w:t>in seconds) between refreshes of</w:t>
-      </w:r>
-      <w:r>
-        <w:rPr>
-          <w:rFonts w:ascii="Times New Roman" w:hAnsi="Times New Roman" w:cs="Times New Roman"/>
-          <w:sz w:val="24"/>
-          <w:szCs w:val="24"/>
-        </w:rPr>
-        <w:t xml:space="preserve"> marker location. Must be a number greater than 0.</w:t>
-      </w:r>
-    </w:p>
-    <w:p>
-      <w:pPr>
-        <w:spacing w:after="0" w:line="240" w:lineRule="auto"/>
-        <w:ind w:left="720"/>
-        <w:rPr>
-          <w:rFonts w:ascii="Times New Roman" w:hAnsi="Times New Roman" w:cs="Times New Roman"/>
-          <w:sz w:val="24"/>
-          <w:szCs w:val="24"/>
-        </w:rPr>
-      </w:pPr>
-      <w:r>
-        <w:rPr>
-          <w:rFonts w:ascii="Times New Roman" w:hAnsi="Times New Roman" w:cs="Times New Roman"/>
-          <w:b/>
-          <w:sz w:val="24"/>
-          <w:szCs w:val="24"/>
-        </w:rPr>
-        <w:t>G_Mobile_Respawn_Mkr_Display</w:t>
-      </w:r>
-      <w:r>
-        <w:rPr>
-          <w:rFonts w:ascii="Times New Roman" w:hAnsi="Times New Roman" w:cs="Times New Roman"/>
-          <w:sz w:val="24"/>
-          <w:szCs w:val="24"/>
-        </w:rPr>
-        <w:t xml:space="preserve"> = </w:t>
-      </w:r>
-      <w:r>
-        <w:rPr>
-          <w:rFonts w:ascii="Times New Roman" w:hAnsi="Times New Roman" w:cs="Times New Roman"/>
-          <w:sz w:val="24"/>
-          <w:szCs w:val="24"/>
-        </w:rPr>
-        <w:t>W</w:t>
-      </w:r>
-      <w:r>
-        <w:rPr>
-          <w:rFonts w:ascii="Times New Roman" w:hAnsi="Times New Roman" w:cs="Times New Roman"/>
-          <w:sz w:val="24"/>
-          <w:szCs w:val="24"/>
-        </w:rPr>
-        <w:t xml:space="preserve">hether or not marker is always </w:t>
-      </w:r>
-      <w:r>
-        <w:rPr>
-          <w:rFonts w:ascii="Times New Roman" w:hAnsi="Times New Roman" w:cs="Times New Roman"/>
-          <w:sz w:val="24"/>
-          <w:szCs w:val="24"/>
-        </w:rPr>
-        <w:t xml:space="preserve">visible depending on Deployed status of MRV. </w:t>
-      </w:r>
-    </w:p>
-    <w:p>
-      <w:pPr>
-        <w:spacing w:after="0" w:line="240" w:lineRule="auto"/>
-        <w:ind w:left="720" w:firstLine="720"/>
-        <w:rPr>
-          <w:rFonts w:ascii="Times New Roman" w:hAnsi="Times New Roman" w:cs="Times New Roman"/>
-          <w:sz w:val="24"/>
-          <w:szCs w:val="24"/>
-        </w:rPr>
-      </w:pPr>
-      <w:r>
-        <w:rPr>
-          <w:rFonts w:ascii="Times New Roman" w:hAnsi="Times New Roman" w:cs="Times New Roman"/>
-          <w:sz w:val="24"/>
-          <w:szCs w:val="24"/>
-        </w:rPr>
-        <w:t>True = Marker always visible.</w:t>
-      </w:r>
-    </w:p>
-    <w:p>
-      <w:pPr>
-        <w:spacing w:after="0" w:line="240" w:lineRule="auto"/>
-        <w:ind w:left="720" w:firstLine="720"/>
-        <w:rPr>
-          <w:rFonts w:ascii="Times New Roman" w:hAnsi="Times New Roman" w:cs="Times New Roman"/>
-          <w:sz w:val="24"/>
-          <w:szCs w:val="24"/>
-        </w:rPr>
-      </w:pPr>
-      <w:r>
-        <w:rPr>
-          <w:rFonts w:ascii="Times New Roman" w:hAnsi="Times New Roman" w:cs="Times New Roman"/>
-          <w:sz w:val="24"/>
-          <w:szCs w:val="24"/>
-        </w:rPr>
-        <w:t>False = M</w:t>
-      </w:r>
-      <w:r>
-        <w:rPr>
-          <w:rFonts w:ascii="Times New Roman" w:hAnsi="Times New Roman" w:cs="Times New Roman"/>
-          <w:sz w:val="24"/>
-          <w:szCs w:val="24"/>
-        </w:rPr>
-        <w:t xml:space="preserve">arker only visible when </w:t>
-      </w:r>
-      <w:r>
-        <w:rPr>
-          <w:rFonts w:ascii="Times New Roman" w:hAnsi="Times New Roman" w:cs="Times New Roman"/>
-          <w:sz w:val="24"/>
-          <w:szCs w:val="24"/>
-        </w:rPr>
-        <w:t xml:space="preserve">MRV </w:t>
-      </w:r>
-      <w:r>
-        <w:rPr>
-          <w:rFonts w:ascii="Times New Roman" w:hAnsi="Times New Roman" w:cs="Times New Roman"/>
-          <w:sz w:val="24"/>
-          <w:szCs w:val="24"/>
-        </w:rPr>
-        <w:t>is deployed</w:t>
-      </w:r>
-      <w:r>
-        <w:rPr>
-          <w:rFonts w:ascii="Times New Roman" w:hAnsi="Times New Roman" w:cs="Times New Roman"/>
-          <w:sz w:val="24"/>
-          <w:szCs w:val="24"/>
-        </w:rPr>
-        <w:t>.</w:t>
-      </w:r>
-    </w:p>
-    <w:p>
-      <w:pPr>
-        <w:spacing w:after="0" w:line="240" w:lineRule="auto"/>
-        <w:rPr>
-          <w:rFonts w:ascii="Times New Roman" w:hAnsi="Times New Roman" w:cs="Times New Roman"/>
-          <w:sz w:val="24"/>
-          <w:szCs w:val="24"/>
-        </w:rPr>
-      </w:pPr>
-    </w:p>
-    <w:p>
-      <w:pPr>
-        <w:spacing w:after="0" w:line="240" w:lineRule="auto"/>
-        <w:rPr>
-          <w:rFonts w:ascii="Times New Roman" w:hAnsi="Times New Roman" w:cs="Times New Roman"/>
-          <w:b/>
-          <w:sz w:val="28"/>
-          <w:szCs w:val="24"/>
-        </w:rPr>
-      </w:pPr>
-      <w:r>
-        <w:rPr>
-          <w:rFonts w:ascii="Times New Roman" w:hAnsi="Times New Roman" w:cs="Times New Roman"/>
-          <w:b/>
-          <w:sz w:val="28"/>
-          <w:szCs w:val="24"/>
-        </w:rPr>
-        <w:t>Unit "Tags"</w:t>
-      </w:r>
-    </w:p>
-    <w:p>
-      <w:pPr>
-        <w:spacing w:after="0" w:line="240" w:lineRule="auto"/>
-        <w:rPr>
-          <w:rFonts w:ascii="Times New Roman" w:hAnsi="Times New Roman" w:cs="Times New Roman"/>
-          <w:sz w:val="24"/>
-          <w:szCs w:val="24"/>
-        </w:rPr>
-      </w:pPr>
-      <w:r>
-        <w:rPr>
-          <w:rFonts w:ascii="Times New Roman" w:hAnsi="Times New Roman" w:cs="Times New Roman"/>
-          <w:b/>
-          <w:sz w:val="24"/>
-          <w:szCs w:val="24"/>
-        </w:rPr>
-        <w:t xml:space="preserve">G_Unit_Tag </w:t>
-      </w:r>
-      <w:r>
-        <w:rPr>
-          <w:rFonts w:ascii="Times New Roman" w:hAnsi="Times New Roman" w:cs="Times New Roman"/>
-          <w:sz w:val="24"/>
-          <w:szCs w:val="24"/>
-        </w:rPr>
-        <w:t xml:space="preserve">= </w:t>
-      </w:r>
-      <w:r>
-        <w:rPr>
-          <w:rFonts w:ascii="Times New Roman" w:hAnsi="Times New Roman" w:cs="Times New Roman"/>
-          <w:sz w:val="24"/>
-          <w:szCs w:val="24"/>
-        </w:rPr>
-        <w:t xml:space="preserve">Refers to unit "name tags" that display over unit's head on HUD. Only friendlies visible. </w:t>
-      </w:r>
-    </w:p>
-    <w:p>
-      <w:pPr>
-        <w:spacing w:after="0" w:line="240" w:lineRule="auto"/>
-        <w:ind w:firstLine="720"/>
-        <w:rPr>
-          <w:rFonts w:ascii="Times New Roman" w:hAnsi="Times New Roman" w:cs="Times New Roman"/>
-          <w:sz w:val="24"/>
-          <w:szCs w:val="24"/>
-        </w:rPr>
-      </w:pPr>
-      <w:r>
-        <w:rPr>
-          <w:rFonts w:ascii="Times New Roman" w:hAnsi="Times New Roman" w:cs="Times New Roman"/>
-          <w:sz w:val="24"/>
-          <w:szCs w:val="24"/>
-        </w:rPr>
-        <w:t xml:space="preserve">True = Enabled. </w:t>
-      </w:r>
-    </w:p>
-    <w:p>
-      <w:pPr>
-        <w:spacing w:after="0" w:line="240" w:lineRule="auto"/>
-        <w:ind w:firstLine="720"/>
-        <w:rPr>
-          <w:rFonts w:ascii="Times New Roman" w:hAnsi="Times New Roman" w:cs="Times New Roman"/>
-          <w:sz w:val="24"/>
-          <w:szCs w:val="24"/>
-        </w:rPr>
-      </w:pPr>
-      <w:r>
-        <w:rPr>
-          <w:rFonts w:ascii="Times New Roman" w:hAnsi="Times New Roman" w:cs="Times New Roman"/>
-          <w:sz w:val="24"/>
-          <w:szCs w:val="24"/>
-        </w:rPr>
-        <w:t>False = D</w:t>
-      </w:r>
-      <w:r>
-        <w:rPr>
-          <w:rFonts w:ascii="Times New Roman" w:hAnsi="Times New Roman" w:cs="Times New Roman"/>
-          <w:sz w:val="24"/>
-          <w:szCs w:val="24"/>
-        </w:rPr>
-        <w:t>isabled.</w:t>
-      </w:r>
-    </w:p>
-    <w:p>
-      <w:pPr>
-        <w:spacing w:after="0" w:line="240" w:lineRule="auto"/>
-        <w:ind w:firstLine="720"/>
-        <w:rPr>
-          <w:rFonts w:ascii="Times New Roman" w:hAnsi="Times New Roman" w:cs="Times New Roman"/>
-          <w:sz w:val="24"/>
-          <w:szCs w:val="24"/>
-        </w:rPr>
-      </w:pPr>
-    </w:p>
-    <w:p>
-      <w:pPr>
-        <w:spacing w:after="0" w:line="240" w:lineRule="auto"/>
-        <w:rPr>
-          <w:rFonts w:ascii="Times New Roman" w:hAnsi="Times New Roman" w:cs="Times New Roman"/>
-          <w:sz w:val="24"/>
-          <w:szCs w:val="24"/>
-        </w:rPr>
-      </w:pPr>
-      <w:r>
-        <w:rPr>
-          <w:rFonts w:ascii="Times New Roman" w:hAnsi="Times New Roman" w:cs="Times New Roman"/>
-          <w:sz w:val="24"/>
-          <w:szCs w:val="24"/>
-        </w:rPr>
-        <w:tab/>
-      </w:r>
-      <w:r>
-        <w:rPr>
-          <w:rFonts w:ascii="Times New Roman" w:hAnsi="Times New Roman" w:cs="Times New Roman"/>
-          <w:b/>
-          <w:sz w:val="24"/>
-          <w:szCs w:val="24"/>
-        </w:rPr>
-        <w:t>G_Unit_Tag_Display</w:t>
-      </w:r>
-      <w:r>
-        <w:rPr>
-          <w:rFonts w:ascii="Times New Roman" w:hAnsi="Times New Roman" w:cs="Times New Roman"/>
-          <w:sz w:val="24"/>
-          <w:szCs w:val="24"/>
-        </w:rPr>
-        <w:t xml:space="preserve"> = </w:t>
-      </w:r>
-      <w:r>
-        <w:rPr>
-          <w:rFonts w:ascii="Times New Roman" w:hAnsi="Times New Roman" w:cs="Times New Roman"/>
-          <w:sz w:val="24"/>
-          <w:szCs w:val="24"/>
-        </w:rPr>
-        <w:t>Refers to display method of unit tags.</w:t>
-      </w:r>
-    </w:p>
-    <w:p>
-      <w:pPr>
-        <w:spacing w:after="0" w:line="240" w:lineRule="auto"/>
-        <w:ind w:left="720" w:firstLine="720"/>
-        <w:rPr>
-          <w:rFonts w:ascii="Times New Roman" w:hAnsi="Times New Roman" w:cs="Times New Roman"/>
-          <w:sz w:val="24"/>
-          <w:szCs w:val="24"/>
-        </w:rPr>
-      </w:pPr>
-      <w:r>
-        <w:rPr>
-          <w:rFonts w:ascii="Times New Roman" w:hAnsi="Times New Roman" w:cs="Times New Roman"/>
-          <w:sz w:val="24"/>
-          <w:szCs w:val="24"/>
-        </w:rPr>
-        <w:t xml:space="preserve">0 = Press defined key to have </w:t>
-      </w:r>
-      <w:r>
-        <w:rPr>
-          <w:rFonts w:ascii="Times New Roman" w:hAnsi="Times New Roman" w:cs="Times New Roman"/>
-          <w:sz w:val="24"/>
-          <w:szCs w:val="24"/>
-        </w:rPr>
-        <w:t>names visible for defined time</w:t>
-      </w:r>
-      <w:r>
-        <w:rPr>
-          <w:rFonts w:ascii="Times New Roman" w:hAnsi="Times New Roman" w:cs="Times New Roman"/>
-          <w:sz w:val="24"/>
-          <w:szCs w:val="24"/>
-        </w:rPr>
-        <w:t>.</w:t>
-      </w:r>
-    </w:p>
-    <w:p>
-      <w:pPr>
-        <w:spacing w:after="0" w:line="240" w:lineRule="auto"/>
-        <w:ind w:left="720" w:firstLine="720"/>
-        <w:rPr>
-          <w:rFonts w:ascii="Times New Roman" w:hAnsi="Times New Roman" w:cs="Times New Roman"/>
-          <w:sz w:val="24"/>
-          <w:szCs w:val="24"/>
-        </w:rPr>
-      </w:pPr>
-      <w:r>
-        <w:rPr>
-          <w:rFonts w:ascii="Times New Roman" w:hAnsi="Times New Roman" w:cs="Times New Roman"/>
-          <w:sz w:val="24"/>
-          <w:szCs w:val="24"/>
-        </w:rPr>
-        <w:t>1 = Cursor ov</w:t>
-      </w:r>
-      <w:r>
-        <w:rPr>
-          <w:rFonts w:ascii="Times New Roman" w:hAnsi="Times New Roman" w:cs="Times New Roman"/>
-          <w:sz w:val="24"/>
-          <w:szCs w:val="24"/>
-        </w:rPr>
-        <w:t>er unit to have name displayed</w:t>
-      </w:r>
-      <w:r>
-        <w:rPr>
-          <w:rFonts w:ascii="Times New Roman" w:hAnsi="Times New Roman" w:cs="Times New Roman"/>
-          <w:sz w:val="24"/>
-          <w:szCs w:val="24"/>
-        </w:rPr>
-        <w:t>.</w:t>
-      </w:r>
-    </w:p>
-    <w:p>
-      <w:pPr>
-        <w:spacing w:after="0" w:line="240" w:lineRule="auto"/>
-        <w:ind w:left="720" w:firstLine="720"/>
-        <w:rPr>
-          <w:rFonts w:ascii="Times New Roman" w:hAnsi="Times New Roman" w:cs="Times New Roman"/>
-          <w:sz w:val="24"/>
-          <w:szCs w:val="24"/>
-        </w:rPr>
-      </w:pPr>
-      <w:r>
-        <w:rPr>
-          <w:rFonts w:ascii="Times New Roman" w:hAnsi="Times New Roman" w:cs="Times New Roman"/>
-          <w:sz w:val="24"/>
-          <w:szCs w:val="24"/>
-        </w:rPr>
-        <w:t>2 = Names always displayed</w:t>
-      </w:r>
-      <w:r>
-        <w:rPr>
-          <w:rFonts w:ascii="Times New Roman" w:hAnsi="Times New Roman" w:cs="Times New Roman"/>
-          <w:sz w:val="24"/>
-          <w:szCs w:val="24"/>
-        </w:rPr>
-        <w:t>.</w:t>
-      </w:r>
-    </w:p>
-    <w:p>
-      <w:pPr>
-        <w:spacing w:after="0" w:line="240" w:lineRule="auto"/>
         <w:ind w:left="1440"/>
         <w:rPr>
           <w:rFonts w:ascii="Times New Roman" w:hAnsi="Times New Roman" w:cs="Times New Roman"/>
@@ -6556,6 +7011,7 @@
           <w:sz w:val="24"/>
           <w:szCs w:val="24"/>
         </w:rPr>
+        <w:lastRenderedPageBreak/>
         <w:t>G_Unit_Tag_Display_Key</w:t>
       </w:r>
       <w:r>
@@ -7124,7 +7580,6 @@
           <w:sz w:val="24"/>
           <w:szCs w:val="24"/>
         </w:rPr>
-        <w:lastRenderedPageBreak/>
         <w:t>G_Custom_Exec_4</w:t>
       </w:r>
       <w:r>
@@ -7143,226 +7598,6 @@
         </w:rPr>
         <w:t>.</w:t>
       </w:r>
-    </w:p>
-    <w:p>
-      <w:pPr>
-        <w:spacing w:after="0" w:line="240" w:lineRule="auto"/>
-        <w:rPr>
-          <w:rFonts w:ascii="Times New Roman" w:hAnsi="Times New Roman" w:cs="Times New Roman"/>
-          <w:sz w:val="24"/>
-          <w:szCs w:val="24"/>
-        </w:rPr>
-      </w:pPr>
-    </w:p>
-    <w:p>
-      <w:pPr>
-        <w:spacing w:after="0" w:line="240" w:lineRule="auto"/>
-        <w:rPr>
-          <w:rFonts w:ascii="Times New Roman" w:hAnsi="Times New Roman" w:cs="Times New Roman"/>
-          <w:sz w:val="24"/>
-          <w:szCs w:val="24"/>
-        </w:rPr>
-      </w:pPr>
-    </w:p>
-    <w:p>
-      <w:pPr>
-        <w:spacing w:after="0" w:line="240" w:lineRule="auto"/>
-        <w:rPr>
-          <w:rFonts w:ascii="Times New Roman" w:hAnsi="Times New Roman" w:cs="Times New Roman"/>
-          <w:sz w:val="24"/>
-          <w:szCs w:val="24"/>
-        </w:rPr>
-      </w:pPr>
-    </w:p>
-    <w:p>
-      <w:pPr>
-        <w:spacing w:after="0" w:line="240" w:lineRule="auto"/>
-        <w:rPr>
-          <w:rFonts w:ascii="Times New Roman" w:hAnsi="Times New Roman" w:cs="Times New Roman"/>
-          <w:sz w:val="24"/>
-          <w:szCs w:val="24"/>
-        </w:rPr>
-      </w:pPr>
-    </w:p>
-    <w:p>
-      <w:pPr>
-        <w:spacing w:after="0" w:line="240" w:lineRule="auto"/>
-        <w:rPr>
-          <w:rFonts w:ascii="Times New Roman" w:hAnsi="Times New Roman" w:cs="Times New Roman"/>
-          <w:sz w:val="24"/>
-          <w:szCs w:val="24"/>
-        </w:rPr>
-      </w:pPr>
-    </w:p>
-    <w:p>
-      <w:pPr>
-        <w:spacing w:after="0" w:line="240" w:lineRule="auto"/>
-        <w:rPr>
-          <w:rFonts w:ascii="Times New Roman" w:hAnsi="Times New Roman" w:cs="Times New Roman"/>
-          <w:sz w:val="24"/>
-          <w:szCs w:val="24"/>
-        </w:rPr>
-      </w:pPr>
-    </w:p>
-    <w:p>
-      <w:pPr>
-        <w:spacing w:after="0" w:line="240" w:lineRule="auto"/>
-        <w:rPr>
-          <w:rFonts w:ascii="Times New Roman" w:hAnsi="Times New Roman" w:cs="Times New Roman"/>
-          <w:sz w:val="24"/>
-          <w:szCs w:val="24"/>
-        </w:rPr>
-      </w:pPr>
-    </w:p>
-    <w:p>
-      <w:pPr>
-        <w:spacing w:after="0" w:line="240" w:lineRule="auto"/>
-        <w:rPr>
-          <w:rFonts w:ascii="Times New Roman" w:hAnsi="Times New Roman" w:cs="Times New Roman"/>
-          <w:sz w:val="24"/>
-          <w:szCs w:val="24"/>
-        </w:rPr>
-      </w:pPr>
-    </w:p>
-    <w:p>
-      <w:pPr>
-        <w:spacing w:after="0" w:line="240" w:lineRule="auto"/>
-        <w:rPr>
-          <w:rFonts w:ascii="Times New Roman" w:hAnsi="Times New Roman" w:cs="Times New Roman"/>
-          <w:sz w:val="24"/>
-          <w:szCs w:val="24"/>
-        </w:rPr>
-      </w:pPr>
-    </w:p>
-    <w:p>
-      <w:pPr>
-        <w:spacing w:after="0" w:line="240" w:lineRule="auto"/>
-        <w:rPr>
-          <w:rFonts w:ascii="Times New Roman" w:hAnsi="Times New Roman" w:cs="Times New Roman"/>
-          <w:sz w:val="24"/>
-          <w:szCs w:val="24"/>
-        </w:rPr>
-      </w:pPr>
-    </w:p>
-    <w:p>
-      <w:pPr>
-        <w:spacing w:after="0" w:line="240" w:lineRule="auto"/>
-        <w:rPr>
-          <w:rFonts w:ascii="Times New Roman" w:hAnsi="Times New Roman" w:cs="Times New Roman"/>
-          <w:sz w:val="24"/>
-          <w:szCs w:val="24"/>
-        </w:rPr>
-      </w:pPr>
-    </w:p>
-    <w:p>
-      <w:pPr>
-        <w:spacing w:after="0" w:line="240" w:lineRule="auto"/>
-        <w:rPr>
-          <w:rFonts w:ascii="Times New Roman" w:hAnsi="Times New Roman" w:cs="Times New Roman"/>
-          <w:sz w:val="24"/>
-          <w:szCs w:val="24"/>
-        </w:rPr>
-      </w:pPr>
-    </w:p>
-    <w:p>
-      <w:pPr>
-        <w:spacing w:after="0" w:line="240" w:lineRule="auto"/>
-        <w:rPr>
-          <w:rFonts w:ascii="Times New Roman" w:hAnsi="Times New Roman" w:cs="Times New Roman"/>
-          <w:sz w:val="24"/>
-          <w:szCs w:val="24"/>
-        </w:rPr>
-      </w:pPr>
-    </w:p>
-    <w:p>
-      <w:pPr>
-        <w:spacing w:after="0" w:line="240" w:lineRule="auto"/>
-        <w:rPr>
-          <w:rFonts w:ascii="Times New Roman" w:hAnsi="Times New Roman" w:cs="Times New Roman"/>
-          <w:sz w:val="24"/>
-          <w:szCs w:val="24"/>
-        </w:rPr>
-      </w:pPr>
-    </w:p>
-    <w:p>
-      <w:pPr>
-        <w:spacing w:after="0" w:line="240" w:lineRule="auto"/>
-        <w:rPr>
-          <w:rFonts w:ascii="Times New Roman" w:hAnsi="Times New Roman" w:cs="Times New Roman"/>
-          <w:sz w:val="24"/>
-          <w:szCs w:val="24"/>
-        </w:rPr>
-      </w:pPr>
-    </w:p>
-    <w:p>
-      <w:pPr>
-        <w:spacing w:after="0" w:line="240" w:lineRule="auto"/>
-        <w:rPr>
-          <w:rFonts w:ascii="Times New Roman" w:hAnsi="Times New Roman" w:cs="Times New Roman"/>
-          <w:sz w:val="24"/>
-          <w:szCs w:val="24"/>
-        </w:rPr>
-      </w:pPr>
-    </w:p>
-    <w:p>
-      <w:pPr>
-        <w:spacing w:after="0" w:line="240" w:lineRule="auto"/>
-        <w:rPr>
-          <w:rFonts w:ascii="Times New Roman" w:hAnsi="Times New Roman" w:cs="Times New Roman"/>
-          <w:sz w:val="24"/>
-          <w:szCs w:val="24"/>
-        </w:rPr>
-      </w:pPr>
-    </w:p>
-    <w:p>
-      <w:pPr>
-        <w:spacing w:after="0" w:line="240" w:lineRule="auto"/>
-        <w:rPr>
-          <w:rFonts w:ascii="Times New Roman" w:hAnsi="Times New Roman" w:cs="Times New Roman"/>
-          <w:sz w:val="24"/>
-          <w:szCs w:val="24"/>
-        </w:rPr>
-      </w:pPr>
-    </w:p>
-    <w:p>
-      <w:pPr>
-        <w:spacing w:after="0" w:line="240" w:lineRule="auto"/>
-        <w:rPr>
-          <w:rFonts w:ascii="Times New Roman" w:hAnsi="Times New Roman" w:cs="Times New Roman"/>
-          <w:sz w:val="24"/>
-          <w:szCs w:val="24"/>
-        </w:rPr>
-      </w:pPr>
-    </w:p>
-    <w:p>
-      <w:pPr>
-        <w:spacing w:after="0" w:line="240" w:lineRule="auto"/>
-        <w:rPr>
-          <w:rFonts w:ascii="Times New Roman" w:hAnsi="Times New Roman" w:cs="Times New Roman"/>
-          <w:sz w:val="24"/>
-          <w:szCs w:val="24"/>
-        </w:rPr>
-      </w:pPr>
-    </w:p>
-    <w:p>
-      <w:pPr>
-        <w:spacing w:after="0" w:line="240" w:lineRule="auto"/>
-        <w:rPr>
-          <w:rFonts w:ascii="Times New Roman" w:hAnsi="Times New Roman" w:cs="Times New Roman"/>
-          <w:sz w:val="24"/>
-          <w:szCs w:val="24"/>
-        </w:rPr>
-      </w:pPr>
-    </w:p>
-    <w:p>
-      <w:pPr>
-        <w:spacing w:after="0" w:line="240" w:lineRule="auto"/>
-        <w:rPr>
-          <w:rFonts w:ascii="Times New Roman" w:hAnsi="Times New Roman" w:cs="Times New Roman"/>
-          <w:sz w:val="24"/>
-          <w:szCs w:val="24"/>
-        </w:rPr>
-      </w:pPr>
     </w:p>
     <w:p>
       <w:pPr>
@@ -7619,7 +7854,7 @@
           <w:szCs w:val="24"/>
         </w:rPr>
       </w:pPr>
-      <w:bookmarkStart w:id="4" w:name="_Toc388434226"/>
+      <w:bookmarkStart w:id="3" w:name="_Toc389325420"/>
       <w:r>
         <w:rPr>
           <w:rFonts w:ascii="Times New Roman" w:hAnsi="Times New Roman" w:cs="Times New Roman"/>
@@ -7628,7 +7863,7 @@
         </w:rPr>
         <w:t>Changelog</w:t>
       </w:r>
-      <w:bookmarkEnd w:id="4"/>
+      <w:bookmarkEnd w:id="3"/>
     </w:p>
     <w:p>
       <w:pPr>
@@ -7782,8 +8017,11 @@
         </w:numPr>
         <w:spacing w:after="0" w:line="240" w:lineRule="auto"/>
         <w:rPr>
-          <w:rFonts w:ascii="Times New Roman" w:hAnsi="Times New Roman" w:cs="Times New Roman"/>
-          <w:sz w:val="24"/>
+          <w:rStyle w:val="Hyperlink"/>
+          <w:rFonts w:ascii="Times New Roman" w:hAnsi="Times New Roman" w:cs="Times New Roman"/>
+          <w:color w:val="auto"/>
+          <w:sz w:val="24"/>
+          <w:u w:val="none"/>
         </w:rPr>
       </w:pPr>
       <w:hyperlink r:id="rId11" w:history="1">
@@ -7814,94 +8052,13 @@
           <w:sz w:val="24"/>
         </w:rPr>
       </w:pPr>
-    </w:p>
-    <w:p>
-      <w:pPr>
-        <w:spacing w:after="0" w:line="240" w:lineRule="auto"/>
-        <w:rPr>
-          <w:rFonts w:ascii="Times New Roman" w:hAnsi="Times New Roman" w:cs="Times New Roman"/>
-          <w:sz w:val="24"/>
-        </w:rPr>
-      </w:pPr>
-    </w:p>
-    <w:p>
-      <w:pPr>
-        <w:spacing w:after="0" w:line="240" w:lineRule="auto"/>
-        <w:rPr>
-          <w:rFonts w:ascii="Times New Roman" w:hAnsi="Times New Roman" w:cs="Times New Roman"/>
-          <w:sz w:val="24"/>
-        </w:rPr>
-      </w:pPr>
-    </w:p>
-    <w:p>
-      <w:pPr>
-        <w:spacing w:after="0" w:line="240" w:lineRule="auto"/>
-        <w:jc w:val="center"/>
-        <w:rPr>
-          <w:rFonts w:ascii="Times New Roman" w:hAnsi="Times New Roman" w:cs="Times New Roman"/>
-          <w:b/>
-          <w:sz w:val="40"/>
-          <w:szCs w:val="24"/>
-        </w:rPr>
-      </w:pPr>
-      <w:r>
-        <w:rPr>
-          <w:rFonts w:ascii="Times New Roman" w:hAnsi="Times New Roman" w:cs="Times New Roman"/>
-          <w:b/>
-          <w:sz w:val="40"/>
-          <w:szCs w:val="24"/>
-        </w:rPr>
-        <w:t>Grimes’ Simple Revive Script</w:t>
-      </w:r>
-    </w:p>
-    <w:p>
-      <w:pPr>
-        <w:pStyle w:val="Heading1"/>
-        <w:spacing w:before="0" w:line="240" w:lineRule="auto"/>
-        <w:jc w:val="center"/>
-        <w:rPr>
-          <w:rFonts w:ascii="Times New Roman" w:hAnsi="Times New Roman" w:cs="Times New Roman"/>
-          <w:i/>
-          <w:color w:val="auto"/>
-          <w:sz w:val="24"/>
-          <w:szCs w:val="24"/>
-        </w:rPr>
-      </w:pPr>
-      <w:bookmarkStart w:id="5" w:name="_Toc388434227"/>
-      <w:r>
-        <w:rPr>
-          <w:rFonts w:ascii="Times New Roman" w:hAnsi="Times New Roman" w:cs="Times New Roman"/>
-          <w:i/>
-          <w:color w:val="auto"/>
-        </w:rPr>
-        <w:t>Known Issues &amp; Future Roadmap</w:t>
-      </w:r>
-      <w:bookmarkEnd w:id="5"/>
-    </w:p>
-    <w:p>
-      <w:pPr>
-        <w:spacing w:after="0" w:line="240" w:lineRule="auto"/>
-        <w:rPr>
-          <w:rFonts w:ascii="Times New Roman" w:hAnsi="Times New Roman" w:cs="Times New Roman"/>
-          <w:sz w:val="24"/>
-        </w:rPr>
-      </w:pPr>
-    </w:p>
-    <w:p>
-      <w:pPr>
-        <w:spacing w:after="0" w:line="240" w:lineRule="auto"/>
-        <w:rPr>
-          <w:rFonts w:ascii="Times New Roman" w:hAnsi="Times New Roman" w:cs="Times New Roman"/>
-          <w:sz w:val="24"/>
-        </w:rPr>
-      </w:pPr>
-      <w:r>
-        <w:rPr>
-          <w:rFonts w:ascii="Times New Roman" w:hAnsi="Times New Roman" w:cs="Times New Roman"/>
-          <w:b/>
-          <w:sz w:val="28"/>
-        </w:rPr>
-        <w:t>Known Issues</w:t>
+      <w:r>
+        <w:rPr>
+          <w:rFonts w:ascii="Times New Roman" w:hAnsi="Times New Roman" w:cs="Times New Roman"/>
+          <w:b/>
+          <w:sz w:val="24"/>
+        </w:rPr>
+        <w:t>v0.7</w:t>
       </w:r>
     </w:p>
     <w:p>
@@ -7917,6 +8074,137 @@
           <w:sz w:val="24"/>
         </w:rPr>
       </w:pPr>
+      <w:hyperlink r:id="rId12" w:history="1">
+        <w:r>
+          <w:rPr>
+            <w:rStyle w:val="Hyperlink"/>
+            <w:rFonts w:ascii="Times New Roman" w:hAnsi="Times New Roman" w:cs="Times New Roman"/>
+            <w:sz w:val="24"/>
+          </w:rPr>
+          <w:t>v0.7 Changelog</w:t>
+        </w:r>
+      </w:hyperlink>
+    </w:p>
+    <w:p>
+      <w:pPr>
+        <w:spacing w:after="0" w:line="240" w:lineRule="auto"/>
+        <w:rPr>
+          <w:rFonts w:ascii="Times New Roman" w:hAnsi="Times New Roman" w:cs="Times New Roman"/>
+          <w:sz w:val="24"/>
+        </w:rPr>
+      </w:pPr>
+    </w:p>
+    <w:p>
+      <w:pPr>
+        <w:spacing w:after="0" w:line="240" w:lineRule="auto"/>
+        <w:rPr>
+          <w:rFonts w:ascii="Times New Roman" w:hAnsi="Times New Roman" w:cs="Times New Roman"/>
+          <w:sz w:val="24"/>
+        </w:rPr>
+      </w:pPr>
+    </w:p>
+    <w:p>
+      <w:pPr>
+        <w:spacing w:after="0" w:line="240" w:lineRule="auto"/>
+        <w:rPr>
+          <w:rFonts w:ascii="Times New Roman" w:hAnsi="Times New Roman" w:cs="Times New Roman"/>
+          <w:sz w:val="24"/>
+        </w:rPr>
+      </w:pPr>
+    </w:p>
+    <w:p>
+      <w:pPr>
+        <w:spacing w:after="0" w:line="240" w:lineRule="auto"/>
+        <w:rPr>
+          <w:rFonts w:ascii="Times New Roman" w:hAnsi="Times New Roman" w:cs="Times New Roman"/>
+          <w:sz w:val="24"/>
+        </w:rPr>
+      </w:pPr>
+    </w:p>
+    <w:p>
+      <w:pPr>
+        <w:spacing w:after="0" w:line="240" w:lineRule="auto"/>
+        <w:jc w:val="center"/>
+        <w:rPr>
+          <w:rFonts w:ascii="Times New Roman" w:hAnsi="Times New Roman" w:cs="Times New Roman"/>
+          <w:b/>
+          <w:sz w:val="40"/>
+          <w:szCs w:val="24"/>
+        </w:rPr>
+      </w:pPr>
+      <w:r>
+        <w:rPr>
+          <w:rFonts w:ascii="Times New Roman" w:hAnsi="Times New Roman" w:cs="Times New Roman"/>
+          <w:b/>
+          <w:sz w:val="40"/>
+          <w:szCs w:val="24"/>
+        </w:rPr>
+        <w:t>Grimes’ Simple Revive Script</w:t>
+      </w:r>
+    </w:p>
+    <w:p>
+      <w:pPr>
+        <w:pStyle w:val="Heading1"/>
+        <w:spacing w:before="0" w:line="240" w:lineRule="auto"/>
+        <w:jc w:val="center"/>
+        <w:rPr>
+          <w:rFonts w:ascii="Times New Roman" w:hAnsi="Times New Roman" w:cs="Times New Roman"/>
+          <w:i/>
+          <w:color w:val="auto"/>
+          <w:sz w:val="24"/>
+          <w:szCs w:val="24"/>
+        </w:rPr>
+      </w:pPr>
+      <w:bookmarkStart w:id="4" w:name="_Toc389325421"/>
+      <w:r>
+        <w:rPr>
+          <w:rFonts w:ascii="Times New Roman" w:hAnsi="Times New Roman" w:cs="Times New Roman"/>
+          <w:i/>
+          <w:color w:val="auto"/>
+        </w:rPr>
+        <w:t>Known Issues &amp; Future Roadmap</w:t>
+      </w:r>
+      <w:bookmarkEnd w:id="4"/>
+    </w:p>
+    <w:p>
+      <w:pPr>
+        <w:spacing w:after="0" w:line="240" w:lineRule="auto"/>
+        <w:rPr>
+          <w:rFonts w:ascii="Times New Roman" w:hAnsi="Times New Roman" w:cs="Times New Roman"/>
+          <w:sz w:val="24"/>
+        </w:rPr>
+      </w:pPr>
+    </w:p>
+    <w:p>
+      <w:pPr>
+        <w:spacing w:after="0" w:line="240" w:lineRule="auto"/>
+        <w:rPr>
+          <w:rFonts w:ascii="Times New Roman" w:hAnsi="Times New Roman" w:cs="Times New Roman"/>
+          <w:sz w:val="24"/>
+        </w:rPr>
+      </w:pPr>
+      <w:r>
+        <w:rPr>
+          <w:rFonts w:ascii="Times New Roman" w:hAnsi="Times New Roman" w:cs="Times New Roman"/>
+          <w:b/>
+          <w:sz w:val="28"/>
+        </w:rPr>
+        <w:t>Known Issues</w:t>
+      </w:r>
+    </w:p>
+    <w:p>
+      <w:pPr>
+        <w:pStyle w:val="ListParagraph"/>
+        <w:numPr>
+          <w:ilvl w:val="0"/>
+          <w:numId w:val="5"/>
+        </w:numPr>
+        <w:spacing w:after="0" w:line="240" w:lineRule="auto"/>
+        <w:rPr>
+          <w:rFonts w:ascii="Times New Roman" w:hAnsi="Times New Roman" w:cs="Times New Roman"/>
+          <w:sz w:val="24"/>
+        </w:rPr>
+      </w:pPr>
       <w:r>
         <w:rPr>
           <w:rFonts w:ascii="Times New Roman" w:hAnsi="Times New Roman" w:cs="Times New Roman"/>
@@ -8097,7 +8385,7 @@
         </w:rPr>
         <w:t xml:space="preserve">See </w:t>
       </w:r>
-      <w:hyperlink r:id="rId12" w:history="1">
+      <w:hyperlink r:id="rId13" w:history="1">
         <w:r>
           <w:rPr>
             <w:rStyle w:val="Hyperlink"/>
@@ -8204,24 +8492,6 @@
     <w:p>
       <w:pPr>
         <w:spacing w:after="0" w:line="240" w:lineRule="auto"/>
-        <w:rPr>
-          <w:rFonts w:ascii="Times New Roman" w:hAnsi="Times New Roman" w:cs="Times New Roman"/>
-          <w:sz w:val="24"/>
-        </w:rPr>
-      </w:pPr>
-    </w:p>
-    <w:p>
-      <w:pPr>
-        <w:spacing w:after="0" w:line="240" w:lineRule="auto"/>
-        <w:rPr>
-          <w:rFonts w:ascii="Times New Roman" w:hAnsi="Times New Roman" w:cs="Times New Roman"/>
-          <w:sz w:val="24"/>
-        </w:rPr>
-      </w:pPr>
-    </w:p>
-    <w:p>
-      <w:pPr>
-        <w:spacing w:after="0" w:line="240" w:lineRule="auto"/>
         <w:jc w:val="center"/>
         <w:rPr>
           <w:rFonts w:ascii="Times New Roman" w:hAnsi="Times New Roman" w:cs="Times New Roman"/>
@@ -8254,7 +8524,7 @@
           <w:szCs w:val="24"/>
         </w:rPr>
       </w:pPr>
-      <w:bookmarkStart w:id="6" w:name="_Toc388434228"/>
+      <w:bookmarkStart w:id="5" w:name="_Toc389325422"/>
       <w:r>
         <w:rPr>
           <w:rFonts w:ascii="Times New Roman" w:hAnsi="Times New Roman" w:cs="Times New Roman"/>
@@ -8287,7 +8557,7 @@
         </w:rPr>
         <w:t>, &amp; Credits</w:t>
       </w:r>
-      <w:bookmarkEnd w:id="6"/>
+      <w:bookmarkEnd w:id="5"/>
     </w:p>
     <w:p>
       <w:pPr>
@@ -8381,7 +8651,7 @@
         </w:rPr>
         <w:t xml:space="preserve">KC Grimes’ BIS Profile – </w:t>
       </w:r>
-      <w:hyperlink r:id="rId13" w:history="1">
+      <w:hyperlink r:id="rId14" w:history="1">
         <w:r>
           <w:rPr>
             <w:rStyle w:val="Hyperlink"/>
@@ -8411,7 +8681,7 @@
         </w:rPr>
         <w:t xml:space="preserve">Grimes’ Simple Revive Script BIS Thread – </w:t>
       </w:r>
-      <w:hyperlink r:id="rId14" w:history="1">
+      <w:hyperlink r:id="rId15" w:history="1">
         <w:r>
           <w:rPr>
             <w:rStyle w:val="Hyperlink"/>
@@ -8441,7 +8711,7 @@
         </w:rPr>
         <w:t xml:space="preserve">Grimes’ Projects withSix/DevHeaven Page – </w:t>
       </w:r>
-      <w:hyperlink r:id="rId15" w:history="1">
+      <w:hyperlink r:id="rId16" w:history="1">
         <w:r>
           <w:rPr>
             <w:rStyle w:val="Hyperlink"/>
@@ -8621,6 +8891,8 @@
           <w:szCs w:val="24"/>
         </w:rPr>
       </w:pPr>
+      <w:bookmarkStart w:id="6" w:name="_GoBack"/>
+      <w:bookmarkEnd w:id="6"/>
     </w:p>
     <w:p>
       <w:pPr>
@@ -8674,7 +8946,7 @@
           <w:szCs w:val="24"/>
         </w:rPr>
       </w:pPr>
-      <w:hyperlink r:id="rId16" w:history="1">
+      <w:hyperlink r:id="rId17" w:history="1">
         <w:r>
           <w:rPr>
             <w:rStyle w:val="Hyperlink"/>
@@ -8778,7 +9050,39 @@
           <w:sz w:val="24"/>
           <w:szCs w:val="24"/>
         </w:rPr>
-        <w:t>, maximumvmo, and any whom I have failed to mention.</w:t>
+        <w:t xml:space="preserve">, maximumvmo, </w:t>
+      </w:r>
+      <w:r>
+        <w:rPr>
+          <w:rFonts w:ascii="Times New Roman" w:hAnsi="Times New Roman" w:cs="Times New Roman"/>
+          <w:sz w:val="24"/>
+          <w:szCs w:val="24"/>
+        </w:rPr>
+        <w:t xml:space="preserve">pathfinder2, </w:t>
+      </w:r>
+      <w:r>
+        <w:rPr>
+          <w:rFonts w:ascii="Times New Roman" w:hAnsi="Times New Roman" w:cs="Times New Roman"/>
+          <w:sz w:val="24"/>
+          <w:szCs w:val="24"/>
+        </w:rPr>
+        <w:t xml:space="preserve">marcatore, </w:t>
+      </w:r>
+      <w:r>
+        <w:rPr>
+          <w:rFonts w:ascii="Times New Roman" w:hAnsi="Times New Roman" w:cs="Times New Roman"/>
+          <w:sz w:val="24"/>
+          <w:szCs w:val="24"/>
+        </w:rPr>
+        <w:t xml:space="preserve">Zio Sam, </w:t>
+      </w:r>
+      <w:r>
+        <w:rPr>
+          <w:rFonts w:ascii="Times New Roman" w:hAnsi="Times New Roman" w:cs="Times New Roman"/>
+          <w:sz w:val="24"/>
+          <w:szCs w:val="24"/>
+        </w:rPr>
+        <w:t>and any whom I have failed to mention.</w:t>
       </w:r>
     </w:p>
     <w:p>
@@ -8795,7 +9099,7 @@
           <w:szCs w:val="24"/>
         </w:rPr>
       </w:pPr>
-      <w:hyperlink r:id="rId17" w:history="1">
+      <w:hyperlink r:id="rId18" w:history="1">
         <w:r>
           <w:rPr>
             <w:rStyle w:val="Hyperlink"/>
@@ -8895,7 +9199,7 @@
           <w:szCs w:val="24"/>
         </w:rPr>
       </w:pPr>
-      <w:hyperlink r:id="rId18" w:history="1">
+      <w:hyperlink r:id="rId19" w:history="1">
         <w:r>
           <w:rPr>
             <w:rStyle w:val="Hyperlink"/>
@@ -9446,6 +9750,118 @@
     </w:lvl>
   </w:abstractNum>
   <w:abstractNum w:abstractNumId="4" w15:restartNumberingAfterBreak="0">
+    <w:nsid w:val="5EA36EA8"/>
+    <w:multiLevelType w:val="hybridMultilevel"/>
+    <w:tmpl w:val="D42AFC92"/>
+    <w:lvl w:ilvl="0" w:tplc="0E4CBE80">
+      <w:numFmt w:val="bullet"/>
+      <w:lvlText w:val=""/>
+      <w:lvlJc w:val="left"/>
+      <w:pPr>
+        <w:ind w:left="1080" w:hanging="360"/>
+      </w:pPr>
+      <w:rPr>
+        <w:rFonts w:ascii="Wingdings" w:eastAsiaTheme="minorHAnsi" w:hAnsi="Wingdings" w:cs="Times New Roman" w:hint="default"/>
+      </w:rPr>
+    </w:lvl>
+    <w:lvl w:ilvl="1" w:tplc="04090003" w:tentative="1">
+      <w:start w:val="1"/>
+      <w:numFmt w:val="bullet"/>
+      <w:lvlText w:val="o"/>
+      <w:lvlJc w:val="left"/>
+      <w:pPr>
+        <w:ind w:left="1800" w:hanging="360"/>
+      </w:pPr>
+      <w:rPr>
+        <w:rFonts w:ascii="Courier New" w:hAnsi="Courier New" w:cs="Courier New" w:hint="default"/>
+      </w:rPr>
+    </w:lvl>
+    <w:lvl w:ilvl="2" w:tplc="04090005" w:tentative="1">
+      <w:start w:val="1"/>
+      <w:numFmt w:val="bullet"/>
+      <w:lvlText w:val=""/>
+      <w:lvlJc w:val="left"/>
+      <w:pPr>
+        <w:ind w:left="2520" w:hanging="360"/>
+      </w:pPr>
+      <w:rPr>
+        <w:rFonts w:ascii="Wingdings" w:hAnsi="Wingdings" w:hint="default"/>
+      </w:rPr>
+    </w:lvl>
+    <w:lvl w:ilvl="3" w:tplc="04090001" w:tentative="1">
+      <w:start w:val="1"/>
+      <w:numFmt w:val="bullet"/>
+      <w:lvlText w:val=""/>
+      <w:lvlJc w:val="left"/>
+      <w:pPr>
+        <w:ind w:left="3240" w:hanging="360"/>
+      </w:pPr>
+      <w:rPr>
+        <w:rFonts w:ascii="Symbol" w:hAnsi="Symbol" w:hint="default"/>
+      </w:rPr>
+    </w:lvl>
+    <w:lvl w:ilvl="4" w:tplc="04090003" w:tentative="1">
+      <w:start w:val="1"/>
+      <w:numFmt w:val="bullet"/>
+      <w:lvlText w:val="o"/>
+      <w:lvlJc w:val="left"/>
+      <w:pPr>
+        <w:ind w:left="3960" w:hanging="360"/>
+      </w:pPr>
+      <w:rPr>
+        <w:rFonts w:ascii="Courier New" w:hAnsi="Courier New" w:cs="Courier New" w:hint="default"/>
+      </w:rPr>
+    </w:lvl>
+    <w:lvl w:ilvl="5" w:tplc="04090005" w:tentative="1">
+      <w:start w:val="1"/>
+      <w:numFmt w:val="bullet"/>
+      <w:lvlText w:val=""/>
+      <w:lvlJc w:val="left"/>
+      <w:pPr>
+        <w:ind w:left="4680" w:hanging="360"/>
+      </w:pPr>
+      <w:rPr>
+        <w:rFonts w:ascii="Wingdings" w:hAnsi="Wingdings" w:hint="default"/>
+      </w:rPr>
+    </w:lvl>
+    <w:lvl w:ilvl="6" w:tplc="04090001" w:tentative="1">
+      <w:start w:val="1"/>
+      <w:numFmt w:val="bullet"/>
+      <w:lvlText w:val=""/>
+      <w:lvlJc w:val="left"/>
+      <w:pPr>
+        <w:ind w:left="5400" w:hanging="360"/>
+      </w:pPr>
+      <w:rPr>
+        <w:rFonts w:ascii="Symbol" w:hAnsi="Symbol" w:hint="default"/>
+      </w:rPr>
+    </w:lvl>
+    <w:lvl w:ilvl="7" w:tplc="04090003" w:tentative="1">
+      <w:start w:val="1"/>
+      <w:numFmt w:val="bullet"/>
+      <w:lvlText w:val="o"/>
+      <w:lvlJc w:val="left"/>
+      <w:pPr>
+        <w:ind w:left="6120" w:hanging="360"/>
+      </w:pPr>
+      <w:rPr>
+        <w:rFonts w:ascii="Courier New" w:hAnsi="Courier New" w:cs="Courier New" w:hint="default"/>
+      </w:rPr>
+    </w:lvl>
+    <w:lvl w:ilvl="8" w:tplc="04090005" w:tentative="1">
+      <w:start w:val="1"/>
+      <w:numFmt w:val="bullet"/>
+      <w:lvlText w:val=""/>
+      <w:lvlJc w:val="left"/>
+      <w:pPr>
+        <w:ind w:left="6840" w:hanging="360"/>
+      </w:pPr>
+      <w:rPr>
+        <w:rFonts w:ascii="Wingdings" w:hAnsi="Wingdings" w:hint="default"/>
+      </w:rPr>
+    </w:lvl>
+  </w:abstractNum>
+  <w:abstractNum w:abstractNumId="5" w15:restartNumberingAfterBreak="0">
     <w:nsid w:val="5EF075A1"/>
     <w:multiLevelType w:val="hybridMultilevel"/>
     <w:tmpl w:val="D29E958A"/>
@@ -9558,7 +9974,7 @@
       </w:rPr>
     </w:lvl>
   </w:abstractNum>
-  <w:abstractNum w:abstractNumId="5" w15:restartNumberingAfterBreak="0">
+  <w:abstractNum w:abstractNumId="6" w15:restartNumberingAfterBreak="0">
     <w:nsid w:val="62616DA1"/>
     <w:multiLevelType w:val="hybridMultilevel"/>
     <w:tmpl w:val="F9E445C0"/>
@@ -9671,7 +10087,7 @@
       </w:rPr>
     </w:lvl>
   </w:abstractNum>
-  <w:abstractNum w:abstractNumId="6" w15:restartNumberingAfterBreak="0">
+  <w:abstractNum w:abstractNumId="7" w15:restartNumberingAfterBreak="0">
     <w:nsid w:val="6A2E4734"/>
     <w:multiLevelType w:val="hybridMultilevel"/>
     <w:tmpl w:val="B8ECD62A"/>
@@ -9784,7 +10200,7 @@
       </w:rPr>
     </w:lvl>
   </w:abstractNum>
-  <w:abstractNum w:abstractNumId="7" w15:restartNumberingAfterBreak="0">
+  <w:abstractNum w:abstractNumId="8" w15:restartNumberingAfterBreak="0">
     <w:nsid w:val="6DB03E58"/>
     <w:multiLevelType w:val="hybridMultilevel"/>
     <w:tmpl w:val="09E0543A"/>
@@ -9897,7 +10313,7 @@
       </w:rPr>
     </w:lvl>
   </w:abstractNum>
-  <w:abstractNum w:abstractNumId="8" w15:restartNumberingAfterBreak="0">
+  <w:abstractNum w:abstractNumId="9" w15:restartNumberingAfterBreak="0">
     <w:nsid w:val="7CF051B1"/>
     <w:multiLevelType w:val="hybridMultilevel"/>
     <w:tmpl w:val="8FB8FC70"/>
@@ -10011,7 +10427,7 @@
     </w:lvl>
   </w:abstractNum>
   <w:num w:numId="1">
-    <w:abstractNumId w:val="5"/>
+    <w:abstractNumId w:val="6"/>
   </w:num>
   <w:num w:numId="2">
     <w:abstractNumId w:val="1"/>
@@ -10020,21 +10436,24 @@
     <w:abstractNumId w:val="2"/>
   </w:num>
   <w:num w:numId="4">
-    <w:abstractNumId w:val="6"/>
+    <w:abstractNumId w:val="7"/>
   </w:num>
   <w:num w:numId="5">
     <w:abstractNumId w:val="3"/>
   </w:num>
   <w:num w:numId="6">
-    <w:abstractNumId w:val="7"/>
+    <w:abstractNumId w:val="8"/>
   </w:num>
   <w:num w:numId="7">
     <w:abstractNumId w:val="0"/>
   </w:num>
   <w:num w:numId="8">
-    <w:abstractNumId w:val="8"/>
+    <w:abstractNumId w:val="9"/>
   </w:num>
   <w:num w:numId="9">
+    <w:abstractNumId w:val="5"/>
+  </w:num>
+  <w:num w:numId="10">
     <w:abstractNumId w:val="4"/>
   </w:num>
 </w:numbering>
@@ -10627,6 +11046,18 @@
       <w:szCs w:val="18"/>
     </w:rPr>
   </w:style>
+  <w:style w:type="character" w:styleId="FollowedHyperlink">
+    <w:name w:val="FollowedHyperlink"/>
+    <w:basedOn w:val="DefaultParagraphFont"/>
+    <w:uiPriority w:val="99"/>
+    <w:semiHidden/>
+    <w:unhideWhenUsed/>
+    <w:rsid w:val="00054190"/>
+    <w:rPr>
+      <w:color w:val="954F72" w:themeColor="followedHyperlink"/>
+      <w:u w:val="single"/>
+    </w:rPr>
+  </w:style>
 </w:styles>
 </file>
 
@@ -10896,7 +11327,7 @@
 </file>
 
 <file path=customXml/itemProps1.xml><?xml version="1.0" encoding="utf-8"?>
-<ds:datastoreItem xmlns:ds="http://schemas.openxmlformats.org/officeDocument/2006/customXml" ds:itemID="{8071C008-816E-4D86-AA58-1D2A885C10C6}">
+<ds:datastoreItem xmlns:ds="http://schemas.openxmlformats.org/officeDocument/2006/customXml" ds:itemID="{68165665-9DB4-4161-B20B-B92BF58F023B}">
   <ds:schemaRefs>
     <ds:schemaRef ds:uri="http://schemas.openxmlformats.org/officeDocument/2006/bibliography"/>
   </ds:schemaRefs>

</xml_diff>